<commit_message>
added updated response letter
</commit_message>
<xml_diff>
--- a/paper/response_letter.docx
+++ b/paper/response_letter.docx
@@ -41,20 +41,214 @@
       <w:pPr>
         <w:rPr>
           <w:rFonts w:eastAsia="Times New Roman" w:cs="Times New Roman"/>
+          <w:color w:val="3366FF"/>
+          <w:sz w:val="22"/>
+          <w:szCs w:val="22"/>
+        </w:rPr>
+      </w:pPr>
+      <w:r>
+        <w:rPr>
+          <w:rFonts w:eastAsia="Times New Roman" w:cs="Times New Roman"/>
+          <w:color w:val="3366FF"/>
+          <w:sz w:val="22"/>
+          <w:szCs w:val="22"/>
+        </w:rPr>
+        <w:t>As discussed in more detail below, we have removed all mentions of robustness and clarified our take on projection variability, including an explicit reformulation of the Projection Principle as a Gradient Projection Principle.</w:t>
+      </w:r>
+    </w:p>
+    <w:p>
+      <w:pPr>
+        <w:rPr>
+          <w:rFonts w:eastAsia="Times New Roman" w:cs="Times New Roman"/>
+          <w:sz w:val="22"/>
+          <w:szCs w:val="22"/>
+        </w:rPr>
+      </w:pPr>
+    </w:p>
+    <w:p>
+      <w:pPr>
+        <w:rPr>
+          <w:rFonts w:eastAsia="Times New Roman" w:cs="Times New Roman"/>
+          <w:sz w:val="22"/>
+          <w:szCs w:val="22"/>
+        </w:rPr>
+      </w:pPr>
+      <w:r>
+        <w:rPr>
+          <w:rFonts w:eastAsia="Times New Roman" w:cs="Times New Roman"/>
+          <w:sz w:val="22"/>
+          <w:szCs w:val="22"/>
+        </w:rPr>
+        <w:t xml:space="preserve">Also, I agree with Reviewer 2 that differences between lexical content, propositional content, world </w:t>
+      </w:r>
+      <w:proofErr w:type="gramStart"/>
+      <w:r>
+        <w:rPr>
+          <w:rFonts w:eastAsia="Times New Roman" w:cs="Times New Roman"/>
+          <w:sz w:val="22"/>
+          <w:szCs w:val="22"/>
+        </w:rPr>
+        <w:t>knowledge,</w:t>
+      </w:r>
+      <w:proofErr w:type="gramEnd"/>
+      <w:r>
+        <w:rPr>
+          <w:rFonts w:eastAsia="Times New Roman" w:cs="Times New Roman"/>
+          <w:sz w:val="22"/>
+          <w:szCs w:val="22"/>
+        </w:rPr>
+        <w:t xml:space="preserve"> etc. are difficult to tease apart. It's unclear whether differences you call lexical are truly lexical. For example, the likelihood of flying to the moon is captured as a lexical effect in the following passage, but to me seems related to world knowledge (which could be quite easily shifted in the context of a NASA discussion).</w:t>
+      </w:r>
+      <w:r>
+        <w:rPr>
+          <w:rFonts w:eastAsia="Times New Roman" w:cs="Times New Roman"/>
+          <w:sz w:val="22"/>
+          <w:szCs w:val="22"/>
+        </w:rPr>
+        <w:br/>
+      </w:r>
+      <w:r>
+        <w:rPr>
+          <w:rFonts w:eastAsia="Times New Roman" w:cs="Times New Roman"/>
+          <w:sz w:val="22"/>
+          <w:szCs w:val="22"/>
+        </w:rPr>
+        <w:br/>
+        <w:t>"Our experiments also take into consideration that lexical content may influence projection: a speaker might, for instance, be more likely to be taken to be committed to the content that Alexander flew to New York than to the content that Alexander flew to the moon, simply because people are more likely to fly to New York than the moon."</w:t>
+      </w:r>
+    </w:p>
+    <w:p>
+      <w:pPr>
+        <w:rPr>
+          <w:rFonts w:eastAsia="Times New Roman" w:cs="Times New Roman"/>
+          <w:sz w:val="22"/>
+          <w:szCs w:val="22"/>
+        </w:rPr>
+      </w:pPr>
+    </w:p>
+    <w:p>
+      <w:pPr>
+        <w:rPr>
+          <w:rFonts w:eastAsia="Times New Roman" w:cs="Times New Roman"/>
+          <w:sz w:val="22"/>
+          <w:szCs w:val="22"/>
+        </w:rPr>
+      </w:pPr>
+      <w:r>
+        <w:rPr>
+          <w:rFonts w:eastAsia="Times New Roman" w:cs="Times New Roman"/>
+          <w:color w:val="3366FF"/>
+          <w:sz w:val="22"/>
+          <w:szCs w:val="22"/>
+        </w:rPr>
+        <w:t>We have greatly expanded the discussion of the relation between lexical content, world knowledge, and prior event probabilities in the Introduction.</w:t>
+      </w:r>
+      <w:r>
+        <w:rPr>
+          <w:rFonts w:eastAsia="Times New Roman" w:cs="Times New Roman"/>
+          <w:color w:val="3366FF"/>
+          <w:sz w:val="22"/>
+          <w:szCs w:val="22"/>
+        </w:rPr>
+        <w:t xml:space="preserve"> See below for detailed responses.</w:t>
+      </w:r>
+      <w:r>
+        <w:rPr>
+          <w:rFonts w:eastAsia="Times New Roman" w:cs="Times New Roman"/>
+          <w:sz w:val="22"/>
+          <w:szCs w:val="22"/>
+        </w:rPr>
+        <w:br/>
+      </w:r>
+      <w:r>
+        <w:rPr>
+          <w:rFonts w:eastAsia="Times New Roman" w:cs="Times New Roman"/>
+          <w:sz w:val="22"/>
+          <w:szCs w:val="22"/>
+        </w:rPr>
+        <w:br/>
+        <w:t>Finally, Reviewer 3 makes a variety of important points, including questions concerning the strength of past claims in the literature, and whether they deny variability to the degree portrayed here.</w:t>
+      </w:r>
+    </w:p>
+    <w:p>
+      <w:pPr>
+        <w:rPr>
+          <w:rFonts w:eastAsia="Times New Roman" w:cs="Times New Roman"/>
+          <w:sz w:val="22"/>
+          <w:szCs w:val="22"/>
+        </w:rPr>
+      </w:pPr>
+    </w:p>
+    <w:p>
+      <w:pPr>
+        <w:rPr>
+          <w:rFonts w:eastAsia="Times New Roman" w:cs="Times New Roman"/>
+          <w:sz w:val="22"/>
+          <w:szCs w:val="22"/>
+        </w:rPr>
+      </w:pPr>
+      <w:r>
+        <w:rPr>
+          <w:rFonts w:eastAsia="Times New Roman" w:cs="Times New Roman"/>
           <w:color w:val="FF0000"/>
           <w:sz w:val="22"/>
           <w:szCs w:val="22"/>
         </w:rPr>
-      </w:pPr>
-      <w:r>
+        <w:t>XXX past literature</w:t>
+      </w:r>
+      <w:r>
+        <w:rPr>
+          <w:rFonts w:eastAsia="Times New Roman" w:cs="Times New Roman"/>
+          <w:sz w:val="22"/>
+          <w:szCs w:val="22"/>
+        </w:rPr>
+        <w:br/>
+      </w:r>
+      <w:r>
+        <w:rPr>
+          <w:rFonts w:eastAsia="Times New Roman" w:cs="Times New Roman"/>
+          <w:sz w:val="22"/>
+          <w:szCs w:val="22"/>
+        </w:rPr>
+        <w:br/>
+        <w:t xml:space="preserve">In addition to asking that you respond to these helpful comments, I want to add several comments of my own. </w:t>
+      </w:r>
+      <w:r>
+        <w:rPr>
+          <w:rFonts w:eastAsia="Times New Roman" w:cs="Times New Roman"/>
+          <w:sz w:val="22"/>
+          <w:szCs w:val="22"/>
+        </w:rPr>
+        <w:br/>
+      </w:r>
+      <w:r>
+        <w:rPr>
+          <w:rFonts w:eastAsia="Times New Roman" w:cs="Times New Roman"/>
+          <w:sz w:val="22"/>
+          <w:szCs w:val="22"/>
+        </w:rPr>
+        <w:br/>
+        <w:t xml:space="preserve">First, I would ask that before each experiment you lay out the logic of including two sub-experiments. What differs between Experiments A and B, why was this difference introduced, and what is its theoretical significance. I can see the difference in items and their nature, but more explicit structure is needed in the paper to make the significance clear. </w:t>
+      </w:r>
+    </w:p>
+    <w:p>
+      <w:pPr>
+        <w:rPr>
+          <w:rFonts w:eastAsia="Times New Roman" w:cs="Times New Roman"/>
+          <w:sz w:val="22"/>
+          <w:szCs w:val="22"/>
+        </w:rPr>
+      </w:pPr>
+    </w:p>
+    <w:p>
+      <w:pPr>
         <w:rPr>
           <w:rFonts w:eastAsia="Times New Roman" w:cs="Times New Roman"/>
           <w:color w:val="FF0000"/>
           <w:sz w:val="22"/>
           <w:szCs w:val="22"/>
         </w:rPr>
-        <w:t>XXX</w:t>
-      </w:r>
+      </w:pPr>
       <w:r>
         <w:rPr>
           <w:rFonts w:eastAsia="Times New Roman" w:cs="Times New Roman"/>
@@ -62,33 +256,309 @@
           <w:sz w:val="22"/>
           <w:szCs w:val="22"/>
         </w:rPr>
-        <w:t xml:space="preserve"> robustness</w:t>
-      </w:r>
-    </w:p>
-    <w:p>
-      <w:pPr>
-        <w:rPr>
-          <w:rFonts w:eastAsia="Times New Roman" w:cs="Times New Roman"/>
-          <w:sz w:val="22"/>
-          <w:szCs w:val="22"/>
-        </w:rPr>
-      </w:pPr>
-    </w:p>
-    <w:p>
-      <w:pPr>
-        <w:rPr>
-          <w:rFonts w:eastAsia="Times New Roman" w:cs="Times New Roman"/>
-          <w:sz w:val="22"/>
-          <w:szCs w:val="22"/>
-        </w:rPr>
-      </w:pPr>
-      <w:r>
-        <w:rPr>
-          <w:rFonts w:eastAsia="Times New Roman" w:cs="Times New Roman"/>
-          <w:sz w:val="22"/>
-          <w:szCs w:val="22"/>
-        </w:rPr>
-        <w:t xml:space="preserve">Also, I agree with Reviewer 2 that differences between lexical content, propositional content, world </w:t>
+        <w:t>XXX lay out logic</w:t>
+      </w:r>
+    </w:p>
+    <w:p>
+      <w:pPr>
+        <w:rPr>
+          <w:rFonts w:eastAsia="Times New Roman" w:cs="Times New Roman"/>
+          <w:sz w:val="22"/>
+          <w:szCs w:val="22"/>
+        </w:rPr>
+      </w:pPr>
+    </w:p>
+    <w:p>
+      <w:pPr>
+        <w:rPr>
+          <w:rFonts w:eastAsia="Times New Roman" w:cs="Times New Roman"/>
+          <w:sz w:val="22"/>
+          <w:szCs w:val="22"/>
+        </w:rPr>
+      </w:pPr>
+      <w:r>
+        <w:rPr>
+          <w:rFonts w:eastAsia="Times New Roman" w:cs="Times New Roman"/>
+          <w:sz w:val="22"/>
+          <w:szCs w:val="22"/>
+        </w:rPr>
+        <w:t>Relatedly, the null effect in Experiment 2b needs to be more directly addressed, and its significance explained. This is currently done somewhat obliquely.</w:t>
+      </w:r>
+    </w:p>
+    <w:p>
+      <w:pPr>
+        <w:rPr>
+          <w:rFonts w:eastAsia="Times New Roman" w:cs="Times New Roman"/>
+          <w:sz w:val="22"/>
+          <w:szCs w:val="22"/>
+        </w:rPr>
+      </w:pPr>
+    </w:p>
+    <w:p>
+      <w:pPr>
+        <w:rPr>
+          <w:rFonts w:eastAsia="Times New Roman" w:cs="Times New Roman"/>
+          <w:sz w:val="22"/>
+          <w:szCs w:val="22"/>
+        </w:rPr>
+      </w:pPr>
+      <w:r>
+        <w:rPr>
+          <w:rFonts w:eastAsia="Times New Roman" w:cs="Times New Roman"/>
+          <w:color w:val="FF0000"/>
+          <w:sz w:val="22"/>
+          <w:szCs w:val="22"/>
+        </w:rPr>
+        <w:t xml:space="preserve">XXX null effect </w:t>
+      </w:r>
+      <w:proofErr w:type="spellStart"/>
+      <w:r>
+        <w:rPr>
+          <w:rFonts w:eastAsia="Times New Roman" w:cs="Times New Roman"/>
+          <w:color w:val="FF0000"/>
+          <w:sz w:val="22"/>
+          <w:szCs w:val="22"/>
+        </w:rPr>
+        <w:t>Exp</w:t>
+      </w:r>
+      <w:proofErr w:type="spellEnd"/>
+      <w:r>
+        <w:rPr>
+          <w:rFonts w:eastAsia="Times New Roman" w:cs="Times New Roman"/>
+          <w:color w:val="FF0000"/>
+          <w:sz w:val="22"/>
+          <w:szCs w:val="22"/>
+        </w:rPr>
+        <w:t xml:space="preserve"> 2b</w:t>
+      </w:r>
+      <w:r>
+        <w:rPr>
+          <w:rFonts w:eastAsia="Times New Roman" w:cs="Times New Roman"/>
+          <w:sz w:val="22"/>
+          <w:szCs w:val="22"/>
+        </w:rPr>
+        <w:br/>
+      </w:r>
+      <w:r>
+        <w:rPr>
+          <w:rFonts w:eastAsia="Times New Roman" w:cs="Times New Roman"/>
+          <w:sz w:val="22"/>
+          <w:szCs w:val="22"/>
+        </w:rPr>
+        <w:br/>
+        <w:t xml:space="preserve">Second, it strikes me </w:t>
+      </w:r>
+      <w:proofErr w:type="spellStart"/>
+      <w:r>
+        <w:rPr>
+          <w:rFonts w:eastAsia="Times New Roman" w:cs="Times New Roman"/>
+          <w:sz w:val="22"/>
+          <w:szCs w:val="22"/>
+        </w:rPr>
+        <w:t>taht</w:t>
+      </w:r>
+      <w:proofErr w:type="spellEnd"/>
+      <w:r>
+        <w:rPr>
+          <w:rFonts w:eastAsia="Times New Roman" w:cs="Times New Roman"/>
+          <w:sz w:val="22"/>
+          <w:szCs w:val="22"/>
+        </w:rPr>
+        <w:t xml:space="preserve"> the content in the final 3 pages of the Introduction is more procedural than conceptual in nature, and belongs, I believe, in the Method section, not the Introduction to the paper. What the reader needs to know at this point in the paper is that </w:t>
+      </w:r>
+      <w:r>
+        <w:rPr>
+          <w:rFonts w:eastAsia="Times New Roman" w:cs="Times New Roman"/>
+          <w:sz w:val="22"/>
+          <w:szCs w:val="22"/>
+        </w:rPr>
+        <w:lastRenderedPageBreak/>
+        <w:t xml:space="preserve">the authors planned to include a variety of items that varied along the mentioned dimensions, but not the remaining details. I recommend that you delete the last three pages of the introduction, and (1) replace them with the summary you currently provide at the end of that section, adding that details will be presented in the method section, and (2) that in the method section provide only an overview of the variability, pointing readers to an Appendix for details. </w:t>
+      </w:r>
+    </w:p>
+    <w:p>
+      <w:pPr>
+        <w:rPr>
+          <w:rFonts w:eastAsia="Times New Roman" w:cs="Times New Roman"/>
+          <w:sz w:val="22"/>
+          <w:szCs w:val="22"/>
+        </w:rPr>
+      </w:pPr>
+    </w:p>
+    <w:p>
+      <w:pPr>
+        <w:rPr>
+          <w:rFonts w:eastAsia="Times New Roman" w:cs="Times New Roman"/>
+          <w:sz w:val="22"/>
+          <w:szCs w:val="22"/>
+        </w:rPr>
+      </w:pPr>
+      <w:r>
+        <w:rPr>
+          <w:rFonts w:eastAsia="Times New Roman" w:cs="Times New Roman"/>
+          <w:color w:val="3366FF"/>
+          <w:sz w:val="22"/>
+          <w:szCs w:val="22"/>
+        </w:rPr>
+        <w:t>We agree and have followed your advice to move the content of the final 3 pages (previously section 2) into the relevant experimental sections and appendices.</w:t>
+      </w:r>
+      <w:r>
+        <w:rPr>
+          <w:rFonts w:eastAsia="Times New Roman" w:cs="Times New Roman"/>
+          <w:sz w:val="22"/>
+          <w:szCs w:val="22"/>
+        </w:rPr>
+        <w:br/>
+      </w:r>
+      <w:r>
+        <w:rPr>
+          <w:rFonts w:eastAsia="Times New Roman" w:cs="Times New Roman"/>
+          <w:sz w:val="22"/>
+          <w:szCs w:val="22"/>
+        </w:rPr>
+        <w:br/>
+        <w:t xml:space="preserve">Finally, I would ask you to consider sharing your data, code, and materials on a publicly available archive. This does not need to happen now, but I encourage you to consider doing so eventually. </w:t>
+      </w:r>
+    </w:p>
+    <w:p>
+      <w:pPr>
+        <w:rPr>
+          <w:rFonts w:eastAsia="Times New Roman" w:cs="Times New Roman"/>
+          <w:sz w:val="22"/>
+          <w:szCs w:val="22"/>
+        </w:rPr>
+      </w:pPr>
+    </w:p>
+    <w:p>
+      <w:pPr>
+        <w:rPr>
+          <w:rFonts w:eastAsia="Times New Roman" w:cs="Times New Roman"/>
+          <w:color w:val="FF0000"/>
+          <w:sz w:val="22"/>
+          <w:szCs w:val="22"/>
+        </w:rPr>
+      </w:pPr>
+      <w:r>
+        <w:rPr>
+          <w:rFonts w:eastAsia="Times New Roman" w:cs="Times New Roman"/>
+          <w:color w:val="FF0000"/>
+          <w:sz w:val="22"/>
+          <w:szCs w:val="22"/>
+        </w:rPr>
+        <w:t xml:space="preserve">What was previously footnote 7 already indicated that we intended to share data and code. We have now </w:t>
+      </w:r>
+      <w:r>
+        <w:rPr>
+          <w:rFonts w:eastAsia="Times New Roman" w:cs="Times New Roman"/>
+          <w:color w:val="FF0000"/>
+          <w:sz w:val="22"/>
+          <w:szCs w:val="22"/>
+        </w:rPr>
+        <w:t xml:space="preserve">included a link to the repository that includes data, analysis scripts, experiment files, and documentation of pilot experiments. </w:t>
+      </w:r>
+    </w:p>
+    <w:p>
+      <w:pPr>
+        <w:rPr>
+          <w:rFonts w:eastAsia="Times New Roman" w:cs="Times New Roman"/>
+          <w:sz w:val="22"/>
+          <w:szCs w:val="22"/>
+        </w:rPr>
+      </w:pPr>
+      <w:r>
+        <w:rPr>
+          <w:rFonts w:eastAsia="Times New Roman" w:cs="Times New Roman"/>
+          <w:sz w:val="22"/>
+          <w:szCs w:val="22"/>
+        </w:rPr>
+        <w:br/>
+        <w:t>Referee(s)' Comments to Author:</w:t>
+      </w:r>
+      <w:r>
+        <w:rPr>
+          <w:rFonts w:eastAsia="Times New Roman" w:cs="Times New Roman"/>
+          <w:sz w:val="22"/>
+          <w:szCs w:val="22"/>
+        </w:rPr>
+        <w:br/>
+      </w:r>
+      <w:r>
+        <w:rPr>
+          <w:rFonts w:eastAsia="Times New Roman" w:cs="Times New Roman"/>
+          <w:sz w:val="22"/>
+          <w:szCs w:val="22"/>
+        </w:rPr>
+        <w:br/>
+        <w:t>Referee: 1</w:t>
+      </w:r>
+      <w:r>
+        <w:rPr>
+          <w:rFonts w:eastAsia="Times New Roman" w:cs="Times New Roman"/>
+          <w:sz w:val="22"/>
+          <w:szCs w:val="22"/>
+        </w:rPr>
+        <w:br/>
+      </w:r>
+      <w:r>
+        <w:rPr>
+          <w:rFonts w:eastAsia="Times New Roman" w:cs="Times New Roman"/>
+          <w:sz w:val="22"/>
+          <w:szCs w:val="22"/>
+        </w:rPr>
+        <w:br/>
+        <w:t>Comments to the Author</w:t>
+      </w:r>
+      <w:r>
+        <w:rPr>
+          <w:rFonts w:eastAsia="Times New Roman" w:cs="Times New Roman"/>
+          <w:sz w:val="22"/>
+          <w:szCs w:val="22"/>
+        </w:rPr>
+        <w:br/>
+        <w:t>I found this a very interesting paper: it presents valuable new data that considerably enhance our understanding of the relationship between measures of at-</w:t>
+      </w:r>
+      <w:proofErr w:type="spellStart"/>
+      <w:r>
+        <w:rPr>
+          <w:rFonts w:eastAsia="Times New Roman" w:cs="Times New Roman"/>
+          <w:sz w:val="22"/>
+          <w:szCs w:val="22"/>
+        </w:rPr>
+        <w:t>issueness</w:t>
+      </w:r>
+      <w:proofErr w:type="spellEnd"/>
+      <w:r>
+        <w:rPr>
+          <w:rFonts w:eastAsia="Times New Roman" w:cs="Times New Roman"/>
+          <w:sz w:val="22"/>
+          <w:szCs w:val="22"/>
+        </w:rPr>
+        <w:t xml:space="preserve"> and projection, extending coverage to a wider range of triggers, and offers a nuanced and thoughtful discussion of the theoretical consequences of these results. Nevertheless, I felt that there were a couple of issues that could usefully be clarified before the paper is published, and in some places it seemed to me that the exposition made use of some terminology tha</w:t>
+      </w:r>
+      <w:r>
+        <w:rPr>
+          <w:rFonts w:eastAsia="Times New Roman" w:cs="Times New Roman"/>
+          <w:sz w:val="22"/>
+          <w:szCs w:val="22"/>
+        </w:rPr>
+        <w:t>t remained carefully undefined.</w:t>
+      </w:r>
+      <w:r>
+        <w:rPr>
+          <w:rFonts w:eastAsia="Times New Roman" w:cs="Times New Roman"/>
+          <w:sz w:val="22"/>
+          <w:szCs w:val="22"/>
+        </w:rPr>
+        <w:br/>
+      </w:r>
+      <w:r>
+        <w:rPr>
+          <w:rFonts w:eastAsia="Times New Roman" w:cs="Times New Roman"/>
+          <w:sz w:val="22"/>
+          <w:szCs w:val="22"/>
+        </w:rPr>
+        <w:br/>
+        <w:t xml:space="preserve">The main concern I have is that the interpretation of Beaver et al.'s Projection Principle seems a little unstable. In the formulation quoted here, the PP holds that "C projects if and only if C is not at-issue". The authors are careful to clarify that, following Beaver et al., they are agnostic as to the causal relationship involved, and are only interested in testing whether the claimed relationship exists. However, they construe the PP variously as </w:t>
       </w:r>
       <w:proofErr w:type="gramStart"/>
       <w:r>
@@ -97,7 +567,7 @@
           <w:sz w:val="22"/>
           <w:szCs w:val="22"/>
         </w:rPr>
-        <w:t>knowledge,</w:t>
+        <w:t>predicting that</w:t>
       </w:r>
       <w:proofErr w:type="gramEnd"/>
       <w:r>
@@ -106,77 +576,1503 @@
           <w:sz w:val="22"/>
           <w:szCs w:val="22"/>
         </w:rPr>
-        <w:t xml:space="preserve"> etc. are difficult to tease apart. It's unclear whether differences you call lexical are truly lexical. For example, the likelihood of flying to the moon is captured as a lexical effect in the following passage, but to me seems related to world knowledge (which could be quite easily shifted in the context of a NASA discussion).</w:t>
-      </w:r>
-      <w:r>
-        <w:rPr>
-          <w:rFonts w:eastAsia="Times New Roman" w:cs="Times New Roman"/>
-          <w:sz w:val="22"/>
-          <w:szCs w:val="22"/>
-        </w:rPr>
-        <w:br/>
-      </w:r>
-      <w:r>
-        <w:rPr>
-          <w:rFonts w:eastAsia="Times New Roman" w:cs="Times New Roman"/>
-          <w:sz w:val="22"/>
-          <w:szCs w:val="22"/>
-        </w:rPr>
-        <w:br/>
-        <w:t>"Our experiments also take into consideration that lexical content may influence projection: a speaker might, for instance, be more likely to be taken to be committed to the content that Alexander flew to New York than to the content that Alexander flew to the moon, simply because people are more likely to fly to New York than the moon."</w:t>
-      </w:r>
-    </w:p>
-    <w:p>
-      <w:pPr>
-        <w:rPr>
-          <w:rFonts w:eastAsia="Times New Roman" w:cs="Times New Roman"/>
-          <w:sz w:val="22"/>
-          <w:szCs w:val="22"/>
-        </w:rPr>
-      </w:pPr>
-    </w:p>
-    <w:p>
-      <w:pPr>
-        <w:rPr>
-          <w:rFonts w:eastAsia="Times New Roman" w:cs="Times New Roman"/>
-          <w:sz w:val="22"/>
-          <w:szCs w:val="22"/>
-        </w:rPr>
-      </w:pPr>
-      <w:r>
-        <w:rPr>
-          <w:rFonts w:eastAsia="Times New Roman" w:cs="Times New Roman"/>
-          <w:color w:val="3366FF"/>
-          <w:sz w:val="22"/>
-          <w:szCs w:val="22"/>
-        </w:rPr>
-        <w:t>We have greatly expanded the discussion of the relation between lexical content, world knowledge, and prior event probabilities in the Introduction.</w:t>
-      </w:r>
-      <w:r>
-        <w:rPr>
-          <w:rFonts w:eastAsia="Times New Roman" w:cs="Times New Roman"/>
-          <w:color w:val="3366FF"/>
-          <w:sz w:val="22"/>
-          <w:szCs w:val="22"/>
-        </w:rPr>
-        <w:t xml:space="preserve"> See below for detailed responses.</w:t>
-      </w:r>
-      <w:r>
-        <w:rPr>
-          <w:rFonts w:eastAsia="Times New Roman" w:cs="Times New Roman"/>
-          <w:sz w:val="22"/>
-          <w:szCs w:val="22"/>
-        </w:rPr>
-        <w:br/>
-      </w:r>
-      <w:r>
-        <w:rPr>
-          <w:rFonts w:eastAsia="Times New Roman" w:cs="Times New Roman"/>
-          <w:sz w:val="22"/>
-          <w:szCs w:val="22"/>
-        </w:rPr>
-        <w:br/>
-        <w:t>Finally, Reviewer 3 makes a variety of important points, including questions concerning the strength of past claims in the literature, and whether they deny variability to the degree portrayed here.</w:t>
+        <w:t xml:space="preserve"> "</w:t>
+      </w:r>
+      <w:proofErr w:type="spellStart"/>
+      <w:r>
+        <w:rPr>
+          <w:rFonts w:eastAsia="Times New Roman" w:cs="Times New Roman"/>
+          <w:sz w:val="22"/>
+          <w:szCs w:val="22"/>
+        </w:rPr>
+        <w:t>projectivity</w:t>
+      </w:r>
+      <w:proofErr w:type="spellEnd"/>
+      <w:r>
+        <w:rPr>
+          <w:rFonts w:eastAsia="Times New Roman" w:cs="Times New Roman"/>
+          <w:sz w:val="22"/>
+          <w:szCs w:val="22"/>
+        </w:rPr>
+        <w:t xml:space="preserve"> is a function of at-</w:t>
+      </w:r>
+      <w:proofErr w:type="spellStart"/>
+      <w:r>
+        <w:rPr>
+          <w:rFonts w:eastAsia="Times New Roman" w:cs="Times New Roman"/>
+          <w:sz w:val="22"/>
+          <w:szCs w:val="22"/>
+        </w:rPr>
+        <w:t>issueness</w:t>
+      </w:r>
+      <w:proofErr w:type="spellEnd"/>
+      <w:r>
+        <w:rPr>
+          <w:rFonts w:eastAsia="Times New Roman" w:cs="Times New Roman"/>
+          <w:sz w:val="22"/>
+          <w:szCs w:val="22"/>
+        </w:rPr>
+        <w:t>" (p.31), predicting projection variability (p.3), and for instance predicting that "if the content of NRRCs is more robustly not at-issue than the content of the complement of 'discover', the former projects more robustly than the latter" (p.3).</w:t>
+      </w:r>
+    </w:p>
+    <w:p>
+      <w:pPr>
+        <w:rPr>
+          <w:rFonts w:eastAsia="Times New Roman" w:cs="Times New Roman"/>
+          <w:sz w:val="22"/>
+          <w:szCs w:val="22"/>
+        </w:rPr>
+      </w:pPr>
+    </w:p>
+    <w:p>
+      <w:pPr>
+        <w:rPr>
+          <w:rFonts w:eastAsia="Times New Roman" w:cs="Times New Roman"/>
+          <w:color w:val="3366FF"/>
+          <w:sz w:val="22"/>
+          <w:szCs w:val="22"/>
+        </w:rPr>
+      </w:pPr>
+      <w:r>
+        <w:rPr>
+          <w:rFonts w:eastAsia="Times New Roman" w:cs="Times New Roman"/>
+          <w:color w:val="3366FF"/>
+          <w:sz w:val="22"/>
+          <w:szCs w:val="22"/>
+        </w:rPr>
+        <w:t xml:space="preserve">We agree with the reviewer that </w:t>
+      </w:r>
+      <w:r>
+        <w:rPr>
+          <w:rFonts w:eastAsia="Times New Roman" w:cs="Times New Roman"/>
+          <w:color w:val="3366FF"/>
+          <w:sz w:val="22"/>
+          <w:szCs w:val="22"/>
+        </w:rPr>
+        <w:t xml:space="preserve">we may have </w:t>
+      </w:r>
+      <w:proofErr w:type="spellStart"/>
+      <w:r>
+        <w:rPr>
+          <w:rFonts w:eastAsia="Times New Roman" w:cs="Times New Roman"/>
+          <w:color w:val="3366FF"/>
+          <w:sz w:val="22"/>
+          <w:szCs w:val="22"/>
+        </w:rPr>
+        <w:t>overinterpreted</w:t>
+      </w:r>
+      <w:proofErr w:type="spellEnd"/>
+      <w:r>
+        <w:rPr>
+          <w:rFonts w:eastAsia="Times New Roman" w:cs="Times New Roman"/>
+          <w:color w:val="3366FF"/>
+          <w:sz w:val="22"/>
+          <w:szCs w:val="22"/>
+        </w:rPr>
+        <w:t xml:space="preserve"> the Projection Principle </w:t>
+      </w:r>
+      <w:r>
+        <w:rPr>
+          <w:rFonts w:eastAsia="Times New Roman" w:cs="Times New Roman"/>
+          <w:color w:val="3366FF"/>
+          <w:sz w:val="22"/>
+          <w:szCs w:val="22"/>
+        </w:rPr>
+        <w:t>as provided in Simons et al 2010 and Beaver et al 2017</w:t>
+      </w:r>
+      <w:r>
+        <w:rPr>
+          <w:rFonts w:eastAsia="Times New Roman" w:cs="Times New Roman"/>
+          <w:color w:val="3366FF"/>
+          <w:sz w:val="22"/>
+          <w:szCs w:val="22"/>
+        </w:rPr>
+        <w:t xml:space="preserve">. We have therefore </w:t>
+      </w:r>
+      <w:r>
+        <w:rPr>
+          <w:rFonts w:eastAsia="Times New Roman" w:cs="Times New Roman"/>
+          <w:color w:val="3366FF"/>
+          <w:sz w:val="22"/>
+          <w:szCs w:val="22"/>
+        </w:rPr>
+        <w:t xml:space="preserve">clarified that we take </w:t>
+      </w:r>
+      <w:proofErr w:type="spellStart"/>
+      <w:r>
+        <w:rPr>
+          <w:rFonts w:eastAsia="Times New Roman" w:cs="Times New Roman"/>
+          <w:color w:val="3366FF"/>
+          <w:sz w:val="22"/>
+          <w:szCs w:val="22"/>
+        </w:rPr>
+        <w:t>projectivity</w:t>
+      </w:r>
+      <w:proofErr w:type="spellEnd"/>
+      <w:r>
+        <w:rPr>
+          <w:rFonts w:eastAsia="Times New Roman" w:cs="Times New Roman"/>
+          <w:color w:val="3366FF"/>
+          <w:sz w:val="22"/>
+          <w:szCs w:val="22"/>
+        </w:rPr>
+        <w:t xml:space="preserve"> to be a gradient property and have formulated a revised version of the principle, the Gradient Projection Principle. It is this revised principle that the experiments were designed to test, so we thank the reviewer for encouraging us to be explicit. </w:t>
+      </w:r>
+    </w:p>
+    <w:p>
+      <w:pPr>
+        <w:rPr>
+          <w:rFonts w:eastAsia="Times New Roman" w:cs="Times New Roman"/>
+          <w:sz w:val="22"/>
+          <w:szCs w:val="22"/>
+        </w:rPr>
+      </w:pPr>
+      <w:r>
+        <w:rPr>
+          <w:rFonts w:eastAsia="Times New Roman" w:cs="Times New Roman"/>
+          <w:sz w:val="22"/>
+          <w:szCs w:val="22"/>
+        </w:rPr>
+        <w:br/>
+        <w:t>I may be worrying unduly about this, but the definition of at-</w:t>
+      </w:r>
+      <w:proofErr w:type="spellStart"/>
+      <w:r>
+        <w:rPr>
+          <w:rFonts w:eastAsia="Times New Roman" w:cs="Times New Roman"/>
+          <w:sz w:val="22"/>
+          <w:szCs w:val="22"/>
+        </w:rPr>
+        <w:t>issueness</w:t>
+      </w:r>
+      <w:proofErr w:type="spellEnd"/>
+      <w:r>
+        <w:rPr>
+          <w:rFonts w:eastAsia="Times New Roman" w:cs="Times New Roman"/>
+          <w:sz w:val="22"/>
+          <w:szCs w:val="22"/>
+        </w:rPr>
+        <w:t xml:space="preserve"> appealed to (at least </w:t>
+      </w:r>
+      <w:proofErr w:type="gramStart"/>
+      <w:r>
+        <w:rPr>
+          <w:rFonts w:eastAsia="Times New Roman" w:cs="Times New Roman"/>
+          <w:sz w:val="22"/>
+          <w:szCs w:val="22"/>
+        </w:rPr>
+        <w:t>initially</w:t>
+      </w:r>
+      <w:proofErr w:type="gramEnd"/>
+      <w:r>
+        <w:rPr>
+          <w:rFonts w:eastAsia="Times New Roman" w:cs="Times New Roman"/>
+          <w:sz w:val="22"/>
+          <w:szCs w:val="22"/>
+        </w:rPr>
+        <w:t xml:space="preserve">) here appears to be one that is entirely crisp and exhibits no </w:t>
+      </w:r>
+      <w:proofErr w:type="spellStart"/>
+      <w:r>
+        <w:rPr>
+          <w:rFonts w:eastAsia="Times New Roman" w:cs="Times New Roman"/>
+          <w:sz w:val="22"/>
+          <w:szCs w:val="22"/>
+        </w:rPr>
+        <w:t>gradience</w:t>
+      </w:r>
+      <w:proofErr w:type="spellEnd"/>
+      <w:r>
+        <w:rPr>
+          <w:rFonts w:eastAsia="Times New Roman" w:cs="Times New Roman"/>
+          <w:sz w:val="22"/>
+          <w:szCs w:val="22"/>
+        </w:rPr>
+        <w:t xml:space="preserve">: something is either at-issue or not at-issue. This fits with the PP: content that is not at-issue </w:t>
+      </w:r>
+      <w:proofErr w:type="gramStart"/>
+      <w:r>
+        <w:rPr>
+          <w:rFonts w:eastAsia="Times New Roman" w:cs="Times New Roman"/>
+          <w:sz w:val="22"/>
+          <w:szCs w:val="22"/>
+        </w:rPr>
+        <w:t>projects,</w:t>
+      </w:r>
+      <w:proofErr w:type="gramEnd"/>
+      <w:r>
+        <w:rPr>
+          <w:rFonts w:eastAsia="Times New Roman" w:cs="Times New Roman"/>
+          <w:sz w:val="22"/>
+          <w:szCs w:val="22"/>
+        </w:rPr>
+        <w:t xml:space="preserve"> content that is at-issue does not. So although it's true to say that the PP predicts that "</w:t>
+      </w:r>
+      <w:proofErr w:type="spellStart"/>
+      <w:r>
+        <w:rPr>
+          <w:rFonts w:eastAsia="Times New Roman" w:cs="Times New Roman"/>
+          <w:sz w:val="22"/>
+          <w:szCs w:val="22"/>
+        </w:rPr>
+        <w:t>projectivity</w:t>
+      </w:r>
+      <w:proofErr w:type="spellEnd"/>
+      <w:r>
+        <w:rPr>
+          <w:rFonts w:eastAsia="Times New Roman" w:cs="Times New Roman"/>
+          <w:sz w:val="22"/>
+          <w:szCs w:val="22"/>
+        </w:rPr>
+        <w:t xml:space="preserve"> is a function of at-</w:t>
+      </w:r>
+      <w:proofErr w:type="spellStart"/>
+      <w:r>
+        <w:rPr>
+          <w:rFonts w:eastAsia="Times New Roman" w:cs="Times New Roman"/>
+          <w:sz w:val="22"/>
+          <w:szCs w:val="22"/>
+        </w:rPr>
+        <w:t>issueness</w:t>
+      </w:r>
+      <w:proofErr w:type="spellEnd"/>
+      <w:r>
+        <w:rPr>
+          <w:rFonts w:eastAsia="Times New Roman" w:cs="Times New Roman"/>
+          <w:sz w:val="22"/>
+          <w:szCs w:val="22"/>
+        </w:rPr>
+        <w:t>", it really does so in a trivial way, because there are only two values that at-</w:t>
+      </w:r>
+      <w:proofErr w:type="spellStart"/>
+      <w:r>
+        <w:rPr>
+          <w:rFonts w:eastAsia="Times New Roman" w:cs="Times New Roman"/>
+          <w:sz w:val="22"/>
+          <w:szCs w:val="22"/>
+        </w:rPr>
+        <w:t>issueness</w:t>
+      </w:r>
+      <w:proofErr w:type="spellEnd"/>
+      <w:r>
+        <w:rPr>
+          <w:rFonts w:eastAsia="Times New Roman" w:cs="Times New Roman"/>
+          <w:sz w:val="22"/>
+          <w:szCs w:val="22"/>
+        </w:rPr>
+        <w:t xml:space="preserve"> can take, just as there are only two values that </w:t>
+      </w:r>
+      <w:proofErr w:type="spellStart"/>
+      <w:r>
+        <w:rPr>
+          <w:rFonts w:eastAsia="Times New Roman" w:cs="Times New Roman"/>
+          <w:sz w:val="22"/>
+          <w:szCs w:val="22"/>
+        </w:rPr>
+        <w:t>projectivity</w:t>
+      </w:r>
+      <w:proofErr w:type="spellEnd"/>
+      <w:r>
+        <w:rPr>
+          <w:rFonts w:eastAsia="Times New Roman" w:cs="Times New Roman"/>
+          <w:sz w:val="22"/>
+          <w:szCs w:val="22"/>
+        </w:rPr>
+        <w:t xml:space="preserve"> can take. The experiments reported in this paper also fit with this view of the phenomena, in that participants are asked for clear-cut binary </w:t>
+      </w:r>
+      <w:proofErr w:type="spellStart"/>
+      <w:r>
+        <w:rPr>
+          <w:rFonts w:eastAsia="Times New Roman" w:cs="Times New Roman"/>
+          <w:sz w:val="22"/>
+          <w:szCs w:val="22"/>
+        </w:rPr>
+        <w:t>judgements</w:t>
+      </w:r>
+      <w:proofErr w:type="spellEnd"/>
+      <w:r>
+        <w:rPr>
+          <w:rFonts w:eastAsia="Times New Roman" w:cs="Times New Roman"/>
+          <w:sz w:val="22"/>
+          <w:szCs w:val="22"/>
+        </w:rPr>
+        <w:t>.</w:t>
+      </w:r>
+    </w:p>
+    <w:p>
+      <w:pPr>
+        <w:rPr>
+          <w:rFonts w:eastAsia="Times New Roman" w:cs="Times New Roman"/>
+          <w:sz w:val="22"/>
+          <w:szCs w:val="22"/>
+        </w:rPr>
+      </w:pPr>
+    </w:p>
+    <w:p>
+      <w:pPr>
+        <w:rPr>
+          <w:rFonts w:eastAsia="Times New Roman" w:cs="Times New Roman"/>
+          <w:color w:val="3366FF"/>
+          <w:sz w:val="22"/>
+          <w:szCs w:val="22"/>
+        </w:rPr>
+      </w:pPr>
+      <w:r>
+        <w:rPr>
+          <w:rFonts w:eastAsia="Times New Roman" w:cs="Times New Roman"/>
+          <w:color w:val="3366FF"/>
+          <w:sz w:val="22"/>
+          <w:szCs w:val="22"/>
+        </w:rPr>
+        <w:t>We now also clarify in Section 1 that we take at-</w:t>
+      </w:r>
+      <w:proofErr w:type="spellStart"/>
+      <w:r>
+        <w:rPr>
+          <w:rFonts w:eastAsia="Times New Roman" w:cs="Times New Roman"/>
+          <w:color w:val="3366FF"/>
+          <w:sz w:val="22"/>
+          <w:szCs w:val="22"/>
+        </w:rPr>
+        <w:t>issueness</w:t>
+      </w:r>
+      <w:proofErr w:type="spellEnd"/>
+      <w:r>
+        <w:rPr>
+          <w:rFonts w:eastAsia="Times New Roman" w:cs="Times New Roman"/>
+          <w:color w:val="3366FF"/>
+          <w:sz w:val="22"/>
+          <w:szCs w:val="22"/>
+        </w:rPr>
+        <w:t xml:space="preserve">, like </w:t>
+      </w:r>
+      <w:proofErr w:type="spellStart"/>
+      <w:r>
+        <w:rPr>
+          <w:rFonts w:eastAsia="Times New Roman" w:cs="Times New Roman"/>
+          <w:color w:val="3366FF"/>
+          <w:sz w:val="22"/>
+          <w:szCs w:val="22"/>
+        </w:rPr>
+        <w:t>projectivity</w:t>
+      </w:r>
+      <w:proofErr w:type="spellEnd"/>
+      <w:r>
+        <w:rPr>
+          <w:rFonts w:eastAsia="Times New Roman" w:cs="Times New Roman"/>
+          <w:color w:val="3366FF"/>
+          <w:sz w:val="22"/>
+          <w:szCs w:val="22"/>
+        </w:rPr>
+        <w:t xml:space="preserve">, to be a gradient property. In line with our assumption that both of these properties are </w:t>
+      </w:r>
+      <w:proofErr w:type="gramStart"/>
+      <w:r>
+        <w:rPr>
+          <w:rFonts w:eastAsia="Times New Roman" w:cs="Times New Roman"/>
+          <w:color w:val="3366FF"/>
+          <w:sz w:val="22"/>
+          <w:szCs w:val="22"/>
+        </w:rPr>
+        <w:t>gradient</w:t>
+      </w:r>
+      <w:proofErr w:type="gramEnd"/>
+      <w:r>
+        <w:rPr>
+          <w:rFonts w:eastAsia="Times New Roman" w:cs="Times New Roman"/>
+          <w:color w:val="3366FF"/>
+          <w:sz w:val="22"/>
+          <w:szCs w:val="22"/>
+        </w:rPr>
+        <w:t xml:space="preserve">, our experiments elicited gradient responses on a sliding scale.  </w:t>
+      </w:r>
+    </w:p>
+    <w:p>
+      <w:pPr>
+        <w:rPr>
+          <w:rFonts w:eastAsia="Times New Roman" w:cs="Times New Roman"/>
+          <w:sz w:val="22"/>
+          <w:szCs w:val="22"/>
+        </w:rPr>
+      </w:pPr>
+      <w:r>
+        <w:rPr>
+          <w:rFonts w:eastAsia="Times New Roman" w:cs="Times New Roman"/>
+          <w:sz w:val="22"/>
+          <w:szCs w:val="22"/>
+        </w:rPr>
+        <w:br/>
+        <w:t>With the exception of a few occasions on which the authors use the term "more at-issue", they seem to be adopting a view in which at-</w:t>
+      </w:r>
+      <w:proofErr w:type="spellStart"/>
+      <w:r>
+        <w:rPr>
+          <w:rFonts w:eastAsia="Times New Roman" w:cs="Times New Roman"/>
+          <w:sz w:val="22"/>
+          <w:szCs w:val="22"/>
+        </w:rPr>
+        <w:t>issueness</w:t>
+      </w:r>
+      <w:proofErr w:type="spellEnd"/>
+      <w:r>
+        <w:rPr>
+          <w:rFonts w:eastAsia="Times New Roman" w:cs="Times New Roman"/>
+          <w:sz w:val="22"/>
+          <w:szCs w:val="22"/>
+        </w:rPr>
+        <w:t xml:space="preserve"> really is a yes/no matter, and use the word "robust" (many times) to </w:t>
+      </w:r>
+      <w:proofErr w:type="spellStart"/>
+      <w:r>
+        <w:rPr>
+          <w:rFonts w:eastAsia="Times New Roman" w:cs="Times New Roman"/>
+          <w:sz w:val="22"/>
+          <w:szCs w:val="22"/>
+        </w:rPr>
+        <w:t>characterise</w:t>
+      </w:r>
+      <w:proofErr w:type="spellEnd"/>
+      <w:r>
+        <w:rPr>
+          <w:rFonts w:eastAsia="Times New Roman" w:cs="Times New Roman"/>
+          <w:sz w:val="22"/>
+          <w:szCs w:val="22"/>
+        </w:rPr>
+        <w:t xml:space="preserve"> the dimension along which at-</w:t>
+      </w:r>
+      <w:proofErr w:type="spellStart"/>
+      <w:r>
+        <w:rPr>
+          <w:rFonts w:eastAsia="Times New Roman" w:cs="Times New Roman"/>
+          <w:sz w:val="22"/>
+          <w:szCs w:val="22"/>
+        </w:rPr>
+        <w:t>issueness</w:t>
+      </w:r>
+      <w:proofErr w:type="spellEnd"/>
+      <w:r>
+        <w:rPr>
+          <w:rFonts w:eastAsia="Times New Roman" w:cs="Times New Roman"/>
+          <w:sz w:val="22"/>
+          <w:szCs w:val="22"/>
+        </w:rPr>
+        <w:t xml:space="preserve"> can vary. But I'm never quite sure what the authors mean by "robustly projective" or "robustly (not) at-issue". I surmise that most of the time they mean that content is taken to be projective or (not) at-issue either by most people who encounter it, or in most contexts in which it surfaces, or with a high probability for a given hearer in a given context. (There's an exception to this on p.11, where the observation is made that "at least half of the participants took it to be robustly projective": here "robustly projective" seems just to mean "projective", where the point is that to answer a "certain that" question in the affirmative one has to be confident in the </w:t>
+      </w:r>
+      <w:proofErr w:type="spellStart"/>
+      <w:r>
+        <w:rPr>
+          <w:rFonts w:eastAsia="Times New Roman" w:cs="Times New Roman"/>
+          <w:sz w:val="22"/>
+          <w:szCs w:val="22"/>
+        </w:rPr>
+        <w:t>project</w:t>
+      </w:r>
+      <w:r>
+        <w:rPr>
+          <w:rFonts w:eastAsia="Times New Roman" w:cs="Times New Roman"/>
+          <w:sz w:val="22"/>
+          <w:szCs w:val="22"/>
+        </w:rPr>
+        <w:t>ivity</w:t>
+      </w:r>
+      <w:proofErr w:type="spellEnd"/>
+      <w:r>
+        <w:rPr>
+          <w:rFonts w:eastAsia="Times New Roman" w:cs="Times New Roman"/>
+          <w:sz w:val="22"/>
+          <w:szCs w:val="22"/>
+        </w:rPr>
+        <w:t xml:space="preserve"> of the relevant content.)</w:t>
+      </w:r>
+    </w:p>
+    <w:p>
+      <w:pPr>
+        <w:rPr>
+          <w:rFonts w:eastAsia="Times New Roman" w:cs="Times New Roman"/>
+          <w:sz w:val="22"/>
+          <w:szCs w:val="22"/>
+        </w:rPr>
+      </w:pPr>
+    </w:p>
+    <w:p>
+      <w:pPr>
+        <w:rPr>
+          <w:rFonts w:eastAsia="Times New Roman" w:cs="Times New Roman"/>
+          <w:sz w:val="22"/>
+          <w:szCs w:val="22"/>
+        </w:rPr>
+      </w:pPr>
+      <w:r>
+        <w:rPr>
+          <w:rFonts w:eastAsia="Times New Roman" w:cs="Times New Roman"/>
+          <w:color w:val="3366FF"/>
+          <w:sz w:val="22"/>
+          <w:szCs w:val="22"/>
+        </w:rPr>
+        <w:t xml:space="preserve">We thank the reviewer for pointing out that we have been using the term </w:t>
+      </w:r>
+      <w:r>
+        <w:rPr>
+          <w:rFonts w:eastAsia="Times New Roman" w:cs="Times New Roman"/>
+          <w:color w:val="3366FF"/>
+          <w:sz w:val="22"/>
+          <w:szCs w:val="22"/>
+        </w:rPr>
+        <w:t xml:space="preserve">“robustly” ambiguously. </w:t>
+      </w:r>
+      <w:r>
+        <w:rPr>
+          <w:rFonts w:eastAsia="Times New Roman" w:cs="Times New Roman"/>
+          <w:color w:val="3366FF"/>
+          <w:sz w:val="22"/>
+          <w:szCs w:val="22"/>
+        </w:rPr>
+        <w:t xml:space="preserve">We have </w:t>
+      </w:r>
+      <w:r>
+        <w:rPr>
+          <w:rFonts w:eastAsia="Times New Roman" w:cs="Times New Roman"/>
+          <w:color w:val="3366FF"/>
+          <w:sz w:val="22"/>
+          <w:szCs w:val="22"/>
+        </w:rPr>
+        <w:t xml:space="preserve">removed all the “robustly projective/at-issue” language and replaced it with language that is in line with our conception of </w:t>
+      </w:r>
+      <w:proofErr w:type="spellStart"/>
+      <w:r>
+        <w:rPr>
+          <w:rFonts w:eastAsia="Times New Roman" w:cs="Times New Roman"/>
+          <w:color w:val="3366FF"/>
+          <w:sz w:val="22"/>
+          <w:szCs w:val="22"/>
+        </w:rPr>
+        <w:t>projectivity</w:t>
+      </w:r>
+      <w:proofErr w:type="spellEnd"/>
+      <w:r>
+        <w:rPr>
+          <w:rFonts w:eastAsia="Times New Roman" w:cs="Times New Roman"/>
+          <w:color w:val="3366FF"/>
+          <w:sz w:val="22"/>
+          <w:szCs w:val="22"/>
+        </w:rPr>
+        <w:t xml:space="preserve"> and at-</w:t>
+      </w:r>
+      <w:proofErr w:type="spellStart"/>
+      <w:r>
+        <w:rPr>
+          <w:rFonts w:eastAsia="Times New Roman" w:cs="Times New Roman"/>
+          <w:color w:val="3366FF"/>
+          <w:sz w:val="22"/>
+          <w:szCs w:val="22"/>
+        </w:rPr>
+        <w:t>issueness</w:t>
+      </w:r>
+      <w:proofErr w:type="spellEnd"/>
+      <w:r>
+        <w:rPr>
+          <w:rFonts w:eastAsia="Times New Roman" w:cs="Times New Roman"/>
+          <w:color w:val="3366FF"/>
+          <w:sz w:val="22"/>
+          <w:szCs w:val="22"/>
+        </w:rPr>
+        <w:t xml:space="preserve"> as gradient properties. For instance, “this projective content robustly projects” becomes “this projective content is </w:t>
+      </w:r>
+      <w:r>
+        <w:rPr>
+          <w:rFonts w:eastAsia="Times New Roman" w:cs="Times New Roman"/>
+          <w:color w:val="3366FF"/>
+          <w:sz w:val="22"/>
+          <w:szCs w:val="22"/>
+        </w:rPr>
+        <w:t xml:space="preserve">highly </w:t>
+      </w:r>
+      <w:r>
+        <w:rPr>
+          <w:rFonts w:eastAsia="Times New Roman" w:cs="Times New Roman"/>
+          <w:color w:val="3366FF"/>
+          <w:sz w:val="22"/>
+          <w:szCs w:val="22"/>
+        </w:rPr>
+        <w:t>projective”.</w:t>
+      </w:r>
+      <w:r>
+        <w:rPr>
+          <w:rFonts w:eastAsia="Times New Roman" w:cs="Times New Roman"/>
+          <w:sz w:val="22"/>
+          <w:szCs w:val="22"/>
+        </w:rPr>
+        <w:br/>
+      </w:r>
+      <w:r>
+        <w:rPr>
+          <w:rFonts w:eastAsia="Times New Roman" w:cs="Times New Roman"/>
+          <w:sz w:val="22"/>
+          <w:szCs w:val="22"/>
+        </w:rPr>
+        <w:br/>
+        <w:t>I think it would be useful to clarify how this notion of "robust" projection/at-</w:t>
+      </w:r>
+      <w:proofErr w:type="spellStart"/>
+      <w:r>
+        <w:rPr>
+          <w:rFonts w:eastAsia="Times New Roman" w:cs="Times New Roman"/>
+          <w:sz w:val="22"/>
+          <w:szCs w:val="22"/>
+        </w:rPr>
+        <w:t>issueness</w:t>
+      </w:r>
+      <w:proofErr w:type="spellEnd"/>
+      <w:r>
+        <w:rPr>
+          <w:rFonts w:eastAsia="Times New Roman" w:cs="Times New Roman"/>
+          <w:sz w:val="22"/>
+          <w:szCs w:val="22"/>
+        </w:rPr>
+        <w:t xml:space="preserve"> relates to the hypotheses under test. My (perhaps naive) reading of the PP would be that the content projects </w:t>
+      </w:r>
+      <w:proofErr w:type="spellStart"/>
+      <w:r>
+        <w:rPr>
+          <w:rFonts w:eastAsia="Times New Roman" w:cs="Times New Roman"/>
+          <w:sz w:val="22"/>
+          <w:szCs w:val="22"/>
+        </w:rPr>
+        <w:t>iff</w:t>
+      </w:r>
+      <w:proofErr w:type="spellEnd"/>
+      <w:r>
+        <w:rPr>
+          <w:rFonts w:eastAsia="Times New Roman" w:cs="Times New Roman"/>
+          <w:sz w:val="22"/>
+          <w:szCs w:val="22"/>
+        </w:rPr>
+        <w:t xml:space="preserve"> the hearer judges it not at-issue, and the possibility of variation stems purely from the fact that the hearer's confidence about whether the content is truly not at-issue might vary depending on a range of factors (such as those discussed later in the paper). But from this point of view, the approach taken to the analysis of the data is a little surprising. Certainly the PP predicts that, if content C1 is considered not at-issue more than content C2, it should be considered to project more often. </w:t>
+      </w:r>
+    </w:p>
+    <w:p>
+      <w:pPr>
+        <w:rPr>
+          <w:rFonts w:eastAsia="Times New Roman" w:cs="Times New Roman"/>
+          <w:sz w:val="22"/>
+          <w:szCs w:val="22"/>
+        </w:rPr>
+      </w:pPr>
+    </w:p>
+    <w:p>
+      <w:pPr>
+        <w:rPr>
+          <w:rFonts w:eastAsia="Times New Roman" w:cs="Times New Roman"/>
+          <w:color w:val="3366FF"/>
+          <w:sz w:val="22"/>
+          <w:szCs w:val="22"/>
+        </w:rPr>
+      </w:pPr>
+      <w:r>
+        <w:rPr>
+          <w:rFonts w:eastAsia="Times New Roman" w:cs="Times New Roman"/>
+          <w:color w:val="3366FF"/>
+          <w:sz w:val="22"/>
+          <w:szCs w:val="22"/>
+        </w:rPr>
+        <w:t xml:space="preserve">Our revision of the Projection Principle into the Gradient Projection Principle has helped us be much more explicit about the fact that we treat </w:t>
+      </w:r>
+      <w:proofErr w:type="spellStart"/>
+      <w:r>
+        <w:rPr>
+          <w:rFonts w:eastAsia="Times New Roman" w:cs="Times New Roman"/>
+          <w:color w:val="3366FF"/>
+          <w:sz w:val="22"/>
+          <w:szCs w:val="22"/>
+        </w:rPr>
+        <w:t>projectivity</w:t>
+      </w:r>
+      <w:proofErr w:type="spellEnd"/>
+      <w:r>
+        <w:rPr>
+          <w:rFonts w:eastAsia="Times New Roman" w:cs="Times New Roman"/>
+          <w:color w:val="3366FF"/>
+          <w:sz w:val="22"/>
+          <w:szCs w:val="22"/>
+        </w:rPr>
+        <w:t xml:space="preserve"> and at-</w:t>
+      </w:r>
+      <w:proofErr w:type="spellStart"/>
+      <w:r>
+        <w:rPr>
+          <w:rFonts w:eastAsia="Times New Roman" w:cs="Times New Roman"/>
+          <w:color w:val="3366FF"/>
+          <w:sz w:val="22"/>
+          <w:szCs w:val="22"/>
+        </w:rPr>
+        <w:t>issueness</w:t>
+      </w:r>
+      <w:proofErr w:type="spellEnd"/>
+      <w:r>
+        <w:rPr>
+          <w:rFonts w:eastAsia="Times New Roman" w:cs="Times New Roman"/>
+          <w:color w:val="3366FF"/>
+          <w:sz w:val="22"/>
+          <w:szCs w:val="22"/>
+        </w:rPr>
+        <w:t xml:space="preserve"> as gradient properties. We are now clearer about the claim: that the more not-at-issue </w:t>
+      </w:r>
+      <w:proofErr w:type="gramStart"/>
+      <w:r>
+        <w:rPr>
+          <w:rFonts w:eastAsia="Times New Roman" w:cs="Times New Roman"/>
+          <w:color w:val="3366FF"/>
+          <w:sz w:val="22"/>
+          <w:szCs w:val="22"/>
+        </w:rPr>
+        <w:t>a content</w:t>
+      </w:r>
+      <w:proofErr w:type="gramEnd"/>
+      <w:r>
+        <w:rPr>
+          <w:rFonts w:eastAsia="Times New Roman" w:cs="Times New Roman"/>
+          <w:color w:val="3366FF"/>
+          <w:sz w:val="22"/>
+          <w:szCs w:val="22"/>
+        </w:rPr>
+        <w:t xml:space="preserve"> is, the more projective it is.  </w:t>
+      </w:r>
+      <w:r>
+        <w:rPr>
+          <w:rFonts w:eastAsia="Times New Roman" w:cs="Times New Roman"/>
+          <w:color w:val="3366FF"/>
+          <w:sz w:val="22"/>
+          <w:szCs w:val="22"/>
+        </w:rPr>
+        <w:t xml:space="preserve">In section 1, we now also offer two possible ways of interpreting the claim that </w:t>
+      </w:r>
+      <w:proofErr w:type="spellStart"/>
+      <w:r>
+        <w:rPr>
+          <w:rFonts w:eastAsia="Times New Roman" w:cs="Times New Roman"/>
+          <w:color w:val="3366FF"/>
+          <w:sz w:val="22"/>
+          <w:szCs w:val="22"/>
+        </w:rPr>
+        <w:t>projectivity</w:t>
+      </w:r>
+      <w:proofErr w:type="spellEnd"/>
+      <w:r>
+        <w:rPr>
+          <w:rFonts w:eastAsia="Times New Roman" w:cs="Times New Roman"/>
+          <w:color w:val="3366FF"/>
+          <w:sz w:val="22"/>
+          <w:szCs w:val="22"/>
+        </w:rPr>
+        <w:t xml:space="preserve"> is a gradient property:</w:t>
+      </w:r>
+    </w:p>
+    <w:p>
+      <w:pPr>
+        <w:rPr>
+          <w:rFonts w:eastAsia="Times New Roman" w:cs="Times New Roman"/>
+          <w:color w:val="3366FF"/>
+          <w:sz w:val="22"/>
+          <w:szCs w:val="22"/>
+        </w:rPr>
+      </w:pPr>
+    </w:p>
+    <w:p>
+      <w:pPr>
+        <w:rPr>
+          <w:rFonts w:eastAsia="Times New Roman" w:cs="Times New Roman"/>
+          <w:i/>
+          <w:color w:val="3366FF"/>
+          <w:sz w:val="22"/>
+          <w:szCs w:val="22"/>
+        </w:rPr>
+      </w:pPr>
+      <w:r>
+        <w:rPr>
+          <w:rFonts w:eastAsia="Times New Roman" w:cs="Times New Roman"/>
+          <w:i/>
+          <w:color w:val="3366FF"/>
+          <w:sz w:val="22"/>
+          <w:szCs w:val="22"/>
+        </w:rPr>
+        <w:t xml:space="preserve">“On a first interpretation, a listener’s (or reader’s) judgment that a content is projective to a certain extent means that the listener takes the speaker (or writer) to be committed to the content to that extent. On this interpretation, projection variability is a consequence of speaker commitment being a gradient property. On a second interpretation, a listener’s judgment that </w:t>
+      </w:r>
+      <w:proofErr w:type="gramStart"/>
+      <w:r>
+        <w:rPr>
+          <w:rFonts w:eastAsia="Times New Roman" w:cs="Times New Roman"/>
+          <w:i/>
+          <w:color w:val="3366FF"/>
+          <w:sz w:val="22"/>
+          <w:szCs w:val="22"/>
+        </w:rPr>
+        <w:t>a content</w:t>
+      </w:r>
+      <w:proofErr w:type="gramEnd"/>
+      <w:r>
+        <w:rPr>
+          <w:rFonts w:eastAsia="Times New Roman" w:cs="Times New Roman"/>
+          <w:i/>
+          <w:color w:val="3366FF"/>
+          <w:sz w:val="22"/>
+          <w:szCs w:val="22"/>
+        </w:rPr>
+        <w:t xml:space="preserve"> is projective to a certain extent reflects the probability with which they believe the speaker to be committed to the content. On this interpretation, speaker commitment may be a binary, categorical property and projection variability arises from the listener’s uncertainty about the whether the speaker is committed. In this paper, we remain agnostic about the underlying interpretation of this </w:t>
+      </w:r>
+      <w:proofErr w:type="spellStart"/>
+      <w:r>
+        <w:rPr>
+          <w:rFonts w:eastAsia="Times New Roman" w:cs="Times New Roman"/>
+          <w:i/>
+          <w:color w:val="3366FF"/>
+          <w:sz w:val="22"/>
+          <w:szCs w:val="22"/>
+        </w:rPr>
+        <w:t>gradience</w:t>
+      </w:r>
+      <w:proofErr w:type="spellEnd"/>
+      <w:r>
+        <w:rPr>
+          <w:rFonts w:eastAsia="Times New Roman" w:cs="Times New Roman"/>
+          <w:i/>
+          <w:color w:val="3366FF"/>
+          <w:sz w:val="22"/>
+          <w:szCs w:val="22"/>
+        </w:rPr>
+        <w:t>, though our discussion of projection variability will be in line with the first interpretation.”</w:t>
+      </w:r>
+    </w:p>
+    <w:p>
+      <w:pPr>
+        <w:rPr>
+          <w:rFonts w:eastAsia="Times New Roman" w:cs="Times New Roman"/>
+          <w:sz w:val="22"/>
+          <w:szCs w:val="22"/>
+        </w:rPr>
+      </w:pPr>
+    </w:p>
+    <w:p>
+      <w:pPr>
+        <w:rPr>
+          <w:rFonts w:eastAsia="Times New Roman" w:cs="Times New Roman"/>
+          <w:color w:val="3366FF"/>
+          <w:sz w:val="22"/>
+          <w:szCs w:val="22"/>
+        </w:rPr>
+      </w:pPr>
+      <w:r>
+        <w:rPr>
+          <w:rFonts w:eastAsia="Times New Roman" w:cs="Times New Roman"/>
+          <w:sz w:val="22"/>
+          <w:szCs w:val="22"/>
+        </w:rPr>
+        <w:t xml:space="preserve">But more specifically, the PP predicts that if content C is considered not at-issue in X% of cases it will be judged to project in X% of cases; and even more specifically, these are supposed to be exactly the same cases. Given that experiment 1 appears to collect </w:t>
+      </w:r>
+      <w:proofErr w:type="spellStart"/>
+      <w:r>
+        <w:rPr>
+          <w:rFonts w:eastAsia="Times New Roman" w:cs="Times New Roman"/>
+          <w:sz w:val="22"/>
+          <w:szCs w:val="22"/>
+        </w:rPr>
+        <w:t>judgements</w:t>
+      </w:r>
+      <w:proofErr w:type="spellEnd"/>
+      <w:r>
+        <w:rPr>
+          <w:rFonts w:eastAsia="Times New Roman" w:cs="Times New Roman"/>
+          <w:sz w:val="22"/>
+          <w:szCs w:val="22"/>
+        </w:rPr>
+        <w:t xml:space="preserve"> about both projection and at-</w:t>
+      </w:r>
+      <w:proofErr w:type="spellStart"/>
+      <w:r>
+        <w:rPr>
+          <w:rFonts w:eastAsia="Times New Roman" w:cs="Times New Roman"/>
+          <w:sz w:val="22"/>
+          <w:szCs w:val="22"/>
+        </w:rPr>
+        <w:t>issueness</w:t>
+      </w:r>
+      <w:proofErr w:type="spellEnd"/>
+      <w:r>
+        <w:rPr>
+          <w:rFonts w:eastAsia="Times New Roman" w:cs="Times New Roman"/>
+          <w:sz w:val="22"/>
+          <w:szCs w:val="22"/>
+        </w:rPr>
+        <w:t xml:space="preserve">, surely the best test of the PP is exactly how often participants give the same </w:t>
+      </w:r>
+      <w:proofErr w:type="spellStart"/>
+      <w:r>
+        <w:rPr>
+          <w:rFonts w:eastAsia="Times New Roman" w:cs="Times New Roman"/>
+          <w:sz w:val="22"/>
+          <w:szCs w:val="22"/>
+        </w:rPr>
+        <w:t>judgements</w:t>
+      </w:r>
+      <w:proofErr w:type="spellEnd"/>
+      <w:r>
+        <w:rPr>
+          <w:rFonts w:eastAsia="Times New Roman" w:cs="Times New Roman"/>
+          <w:sz w:val="22"/>
+          <w:szCs w:val="22"/>
+        </w:rPr>
+        <w:t xml:space="preserve"> on the same materials, when asked the two separate questions? (Granted, there are issues with the test for at-</w:t>
+      </w:r>
+      <w:proofErr w:type="spellStart"/>
+      <w:r>
+        <w:rPr>
+          <w:rFonts w:eastAsia="Times New Roman" w:cs="Times New Roman"/>
+          <w:sz w:val="22"/>
+          <w:szCs w:val="22"/>
+        </w:rPr>
+        <w:t>issueness</w:t>
+      </w:r>
+      <w:proofErr w:type="spellEnd"/>
+      <w:r>
+        <w:rPr>
+          <w:rFonts w:eastAsia="Times New Roman" w:cs="Times New Roman"/>
+          <w:sz w:val="22"/>
+          <w:szCs w:val="22"/>
+        </w:rPr>
+        <w:t xml:space="preserve"> presented here, so the participants' consistency may be slightly exaggerated, but it would be worth hearing about.)</w:t>
+      </w:r>
+    </w:p>
+    <w:p>
+      <w:pPr>
+        <w:rPr>
+          <w:rFonts w:eastAsia="Times New Roman" w:cs="Times New Roman"/>
+          <w:sz w:val="22"/>
+          <w:szCs w:val="22"/>
+        </w:rPr>
+      </w:pPr>
+    </w:p>
+    <w:p>
+      <w:pPr>
+        <w:rPr>
+          <w:rFonts w:eastAsia="Times New Roman" w:cs="Times New Roman"/>
+          <w:color w:val="3366FF"/>
+          <w:sz w:val="22"/>
+          <w:szCs w:val="22"/>
+        </w:rPr>
+      </w:pPr>
+      <w:r>
+        <w:rPr>
+          <w:rFonts w:eastAsia="Times New Roman" w:cs="Times New Roman"/>
+          <w:color w:val="3366FF"/>
+          <w:sz w:val="22"/>
+          <w:szCs w:val="22"/>
+        </w:rPr>
+        <w:t xml:space="preserve">Because </w:t>
+      </w:r>
+      <w:proofErr w:type="spellStart"/>
+      <w:r>
+        <w:rPr>
+          <w:rFonts w:eastAsia="Times New Roman" w:cs="Times New Roman"/>
+          <w:color w:val="3366FF"/>
+          <w:sz w:val="22"/>
+          <w:szCs w:val="22"/>
+        </w:rPr>
+        <w:t>Exps</w:t>
+      </w:r>
+      <w:proofErr w:type="spellEnd"/>
+      <w:r>
+        <w:rPr>
+          <w:rFonts w:eastAsia="Times New Roman" w:cs="Times New Roman"/>
+          <w:color w:val="3366FF"/>
+          <w:sz w:val="22"/>
+          <w:szCs w:val="22"/>
+        </w:rPr>
+        <w:t xml:space="preserve"> 1a and 1b ask each participant for both an at-</w:t>
+      </w:r>
+      <w:proofErr w:type="spellStart"/>
+      <w:r>
+        <w:rPr>
+          <w:rFonts w:eastAsia="Times New Roman" w:cs="Times New Roman"/>
+          <w:color w:val="3366FF"/>
+          <w:sz w:val="22"/>
+          <w:szCs w:val="22"/>
+        </w:rPr>
+        <w:t>issueness</w:t>
+      </w:r>
+      <w:proofErr w:type="spellEnd"/>
+      <w:r>
+        <w:rPr>
+          <w:rFonts w:eastAsia="Times New Roman" w:cs="Times New Roman"/>
+          <w:color w:val="3366FF"/>
+          <w:sz w:val="22"/>
+          <w:szCs w:val="22"/>
+        </w:rPr>
+        <w:t xml:space="preserve"> and a </w:t>
+      </w:r>
+      <w:proofErr w:type="spellStart"/>
+      <w:r>
+        <w:rPr>
+          <w:rFonts w:eastAsia="Times New Roman" w:cs="Times New Roman"/>
+          <w:color w:val="3366FF"/>
+          <w:sz w:val="22"/>
+          <w:szCs w:val="22"/>
+        </w:rPr>
+        <w:t>projectivity</w:t>
+      </w:r>
+      <w:proofErr w:type="spellEnd"/>
+      <w:r>
+        <w:rPr>
+          <w:rFonts w:eastAsia="Times New Roman" w:cs="Times New Roman"/>
+          <w:color w:val="3366FF"/>
+          <w:sz w:val="22"/>
+          <w:szCs w:val="22"/>
+        </w:rPr>
+        <w:t xml:space="preserve"> judgment for an item</w:t>
+      </w:r>
+      <w:r>
+        <w:rPr>
+          <w:rFonts w:eastAsia="Times New Roman" w:cs="Times New Roman"/>
+          <w:color w:val="3366FF"/>
+          <w:sz w:val="22"/>
+          <w:szCs w:val="22"/>
+        </w:rPr>
+        <w:t>, these experiments indeed allow us to test whether the Gradient Projection Principle holds within participants and items</w:t>
+      </w:r>
+      <w:r>
+        <w:rPr>
+          <w:rFonts w:eastAsia="Times New Roman" w:cs="Times New Roman"/>
+          <w:color w:val="3366FF"/>
+          <w:sz w:val="22"/>
+          <w:szCs w:val="22"/>
+        </w:rPr>
+        <w:t xml:space="preserve">. </w:t>
+      </w:r>
+      <w:r>
+        <w:rPr>
+          <w:rFonts w:eastAsia="Times New Roman" w:cs="Times New Roman"/>
+          <w:color w:val="3366FF"/>
+          <w:sz w:val="22"/>
+          <w:szCs w:val="22"/>
+        </w:rPr>
+        <w:t>In addition to the mixed effects model, which already takes this fact into consideration, we have n</w:t>
+      </w:r>
+      <w:r>
+        <w:rPr>
+          <w:rFonts w:eastAsia="Times New Roman" w:cs="Times New Roman"/>
+          <w:color w:val="3366FF"/>
+          <w:sz w:val="22"/>
+          <w:szCs w:val="22"/>
+        </w:rPr>
+        <w:t>ow also included visualizations. For Exp. 1a:</w:t>
+      </w:r>
+    </w:p>
+    <w:p>
+      <w:pPr>
+        <w:rPr>
+          <w:rFonts w:eastAsia="Times New Roman" w:cs="Times New Roman"/>
+          <w:color w:val="3366FF"/>
+          <w:sz w:val="22"/>
+          <w:szCs w:val="22"/>
+        </w:rPr>
+      </w:pPr>
+    </w:p>
+    <w:p>
+      <w:pPr>
+        <w:rPr>
+          <w:rFonts w:eastAsia="Times New Roman" w:cs="Times New Roman"/>
+          <w:i/>
+          <w:color w:val="3366FF"/>
+          <w:sz w:val="22"/>
+          <w:szCs w:val="22"/>
+        </w:rPr>
+      </w:pPr>
+      <w:r>
+        <w:rPr>
+          <w:rFonts w:eastAsia="Times New Roman" w:cs="Times New Roman"/>
+          <w:i/>
+          <w:color w:val="3366FF"/>
+          <w:sz w:val="22"/>
+          <w:szCs w:val="22"/>
+        </w:rPr>
+        <w:t>“We emphasize that our findings show that at-</w:t>
+      </w:r>
+      <w:proofErr w:type="spellStart"/>
+      <w:r>
+        <w:rPr>
+          <w:rFonts w:eastAsia="Times New Roman" w:cs="Times New Roman"/>
+          <w:i/>
+          <w:color w:val="3366FF"/>
+          <w:sz w:val="22"/>
+          <w:szCs w:val="22"/>
+        </w:rPr>
+        <w:t>issueness</w:t>
+      </w:r>
+      <w:proofErr w:type="spellEnd"/>
+      <w:r>
+        <w:rPr>
+          <w:rFonts w:eastAsia="Times New Roman" w:cs="Times New Roman"/>
+          <w:i/>
+          <w:color w:val="3366FF"/>
+          <w:sz w:val="22"/>
+          <w:szCs w:val="22"/>
+        </w:rPr>
+        <w:t xml:space="preserve"> predicts </w:t>
+      </w:r>
+      <w:proofErr w:type="spellStart"/>
+      <w:r>
+        <w:rPr>
+          <w:rFonts w:eastAsia="Times New Roman" w:cs="Times New Roman"/>
+          <w:i/>
+          <w:color w:val="3366FF"/>
+          <w:sz w:val="22"/>
+          <w:szCs w:val="22"/>
+        </w:rPr>
+        <w:t>projectivity</w:t>
+      </w:r>
+      <w:proofErr w:type="spellEnd"/>
+      <w:r>
+        <w:rPr>
+          <w:rFonts w:eastAsia="Times New Roman" w:cs="Times New Roman"/>
+          <w:i/>
+          <w:color w:val="3366FF"/>
+          <w:sz w:val="22"/>
+          <w:szCs w:val="22"/>
+        </w:rPr>
+        <w:t xml:space="preserve"> not only at the level of the projective contents (i.e., collapsing over participants and lexical contents), but also at the levels of the individual participants and items (projective content/lexical content pairings). That is, because participants rated both the at-</w:t>
+      </w:r>
+      <w:proofErr w:type="spellStart"/>
+      <w:r>
+        <w:rPr>
+          <w:rFonts w:eastAsia="Times New Roman" w:cs="Times New Roman"/>
+          <w:i/>
+          <w:color w:val="3366FF"/>
+          <w:sz w:val="22"/>
+          <w:szCs w:val="22"/>
+        </w:rPr>
+        <w:t>issueness</w:t>
+      </w:r>
+      <w:proofErr w:type="spellEnd"/>
+      <w:r>
+        <w:rPr>
+          <w:rFonts w:eastAsia="Times New Roman" w:cs="Times New Roman"/>
+          <w:i/>
+          <w:color w:val="3366FF"/>
+          <w:sz w:val="22"/>
+          <w:szCs w:val="22"/>
+        </w:rPr>
+        <w:t xml:space="preserve"> and the </w:t>
+      </w:r>
+      <w:proofErr w:type="spellStart"/>
+      <w:r>
+        <w:rPr>
+          <w:rFonts w:eastAsia="Times New Roman" w:cs="Times New Roman"/>
+          <w:i/>
+          <w:color w:val="3366FF"/>
+          <w:sz w:val="22"/>
+          <w:szCs w:val="22"/>
+        </w:rPr>
+        <w:t>projectivity</w:t>
+      </w:r>
+      <w:proofErr w:type="spellEnd"/>
+      <w:r>
+        <w:rPr>
+          <w:rFonts w:eastAsia="Times New Roman" w:cs="Times New Roman"/>
+          <w:i/>
+          <w:color w:val="3366FF"/>
+          <w:sz w:val="22"/>
+          <w:szCs w:val="22"/>
+        </w:rPr>
+        <w:t xml:space="preserve"> of each of their items, we are able to show that the at-</w:t>
+      </w:r>
+      <w:proofErr w:type="spellStart"/>
+      <w:r>
+        <w:rPr>
+          <w:rFonts w:eastAsia="Times New Roman" w:cs="Times New Roman"/>
+          <w:i/>
+          <w:color w:val="3366FF"/>
+          <w:sz w:val="22"/>
+          <w:szCs w:val="22"/>
+        </w:rPr>
+        <w:t>issueness</w:t>
+      </w:r>
+      <w:proofErr w:type="spellEnd"/>
+      <w:r>
+        <w:rPr>
+          <w:rFonts w:eastAsia="Times New Roman" w:cs="Times New Roman"/>
+          <w:i/>
+          <w:color w:val="3366FF"/>
+          <w:sz w:val="22"/>
+          <w:szCs w:val="22"/>
+        </w:rPr>
+        <w:t xml:space="preserve"> rating a participant gave to an item predicts their </w:t>
+      </w:r>
+      <w:proofErr w:type="spellStart"/>
+      <w:r>
+        <w:rPr>
+          <w:rFonts w:eastAsia="Times New Roman" w:cs="Times New Roman"/>
+          <w:i/>
+          <w:color w:val="3366FF"/>
+          <w:sz w:val="22"/>
+          <w:szCs w:val="22"/>
+        </w:rPr>
+        <w:t>projectivity</w:t>
+      </w:r>
+      <w:proofErr w:type="spellEnd"/>
+      <w:r>
+        <w:rPr>
+          <w:rFonts w:eastAsia="Times New Roman" w:cs="Times New Roman"/>
+          <w:i/>
+          <w:color w:val="3366FF"/>
+          <w:sz w:val="22"/>
+          <w:szCs w:val="22"/>
+        </w:rPr>
+        <w:t xml:space="preserve"> rating of the item. In Fig. 4, we visualize each </w:t>
+      </w:r>
+      <w:proofErr w:type="gramStart"/>
+      <w:r>
+        <w:rPr>
+          <w:rFonts w:eastAsia="Times New Roman" w:cs="Times New Roman"/>
+          <w:i/>
+          <w:color w:val="3366FF"/>
+          <w:sz w:val="22"/>
+          <w:szCs w:val="22"/>
+        </w:rPr>
+        <w:t>participants’</w:t>
+      </w:r>
+      <w:proofErr w:type="gramEnd"/>
+      <w:r>
+        <w:rPr>
+          <w:rFonts w:eastAsia="Times New Roman" w:cs="Times New Roman"/>
+          <w:i/>
+          <w:color w:val="3366FF"/>
+          <w:sz w:val="22"/>
+          <w:szCs w:val="22"/>
+        </w:rPr>
+        <w:t xml:space="preserve"> </w:t>
+      </w:r>
+      <w:proofErr w:type="spellStart"/>
+      <w:r>
+        <w:rPr>
+          <w:rFonts w:eastAsia="Times New Roman" w:cs="Times New Roman"/>
+          <w:i/>
+          <w:color w:val="3366FF"/>
+          <w:sz w:val="22"/>
+          <w:szCs w:val="22"/>
+        </w:rPr>
+        <w:t>projectivity</w:t>
+      </w:r>
+      <w:proofErr w:type="spellEnd"/>
+      <w:r>
+        <w:rPr>
+          <w:rFonts w:eastAsia="Times New Roman" w:cs="Times New Roman"/>
+          <w:i/>
+          <w:color w:val="3366FF"/>
+          <w:sz w:val="22"/>
+          <w:szCs w:val="22"/>
+        </w:rPr>
+        <w:t xml:space="preserve"> rating against their at-</w:t>
+      </w:r>
+      <w:proofErr w:type="spellStart"/>
+      <w:r>
+        <w:rPr>
+          <w:rFonts w:eastAsia="Times New Roman" w:cs="Times New Roman"/>
+          <w:i/>
+          <w:color w:val="3366FF"/>
+          <w:sz w:val="22"/>
+          <w:szCs w:val="22"/>
+        </w:rPr>
+        <w:t>issueness</w:t>
+      </w:r>
+      <w:proofErr w:type="spellEnd"/>
+      <w:r>
+        <w:rPr>
+          <w:rFonts w:eastAsia="Times New Roman" w:cs="Times New Roman"/>
+          <w:i/>
+          <w:color w:val="3366FF"/>
+          <w:sz w:val="22"/>
+          <w:szCs w:val="22"/>
+        </w:rPr>
+        <w:t xml:space="preserve"> rating for two items, one with a large amount of by-participant variability and one with a small amount of by-participant variability. The full set of item-level ratings is provided in Appendix B.“</w:t>
+      </w:r>
+    </w:p>
+    <w:p>
+      <w:pPr>
+        <w:rPr>
+          <w:rFonts w:eastAsia="Times New Roman" w:cs="Times New Roman"/>
+          <w:color w:val="3366FF"/>
+          <w:sz w:val="22"/>
+          <w:szCs w:val="22"/>
+        </w:rPr>
+      </w:pPr>
+    </w:p>
+    <w:p>
+      <w:pPr>
+        <w:rPr>
+          <w:rFonts w:eastAsia="Times New Roman" w:cs="Times New Roman"/>
+          <w:color w:val="3366FF"/>
+          <w:sz w:val="22"/>
+          <w:szCs w:val="22"/>
+        </w:rPr>
+      </w:pPr>
+      <w:r>
+        <w:rPr>
+          <w:rFonts w:eastAsia="Times New Roman" w:cs="Times New Roman"/>
+          <w:color w:val="3366FF"/>
+          <w:sz w:val="22"/>
+          <w:szCs w:val="22"/>
+        </w:rPr>
+        <w:t xml:space="preserve">For Exp. 1b we have also included the full visualization in the </w:t>
+      </w:r>
+      <w:proofErr w:type="spellStart"/>
+      <w:r>
+        <w:rPr>
+          <w:rFonts w:eastAsia="Times New Roman" w:cs="Times New Roman"/>
+          <w:color w:val="3366FF"/>
+          <w:sz w:val="22"/>
+          <w:szCs w:val="22"/>
+        </w:rPr>
+        <w:t>github</w:t>
+      </w:r>
+      <w:proofErr w:type="spellEnd"/>
+      <w:r>
+        <w:rPr>
+          <w:rFonts w:eastAsia="Times New Roman" w:cs="Times New Roman"/>
+          <w:color w:val="3366FF"/>
+          <w:sz w:val="22"/>
+          <w:szCs w:val="22"/>
+        </w:rPr>
+        <w:t xml:space="preserve"> repository.</w:t>
+      </w:r>
+    </w:p>
+    <w:p>
+      <w:pPr>
+        <w:rPr>
+          <w:rFonts w:eastAsia="Times New Roman" w:cs="Times New Roman"/>
+          <w:sz w:val="22"/>
+          <w:szCs w:val="22"/>
+        </w:rPr>
+      </w:pPr>
+      <w:r>
+        <w:rPr>
+          <w:rFonts w:eastAsia="Times New Roman" w:cs="Times New Roman"/>
+          <w:sz w:val="22"/>
+          <w:szCs w:val="22"/>
+        </w:rPr>
+        <w:br/>
+        <w:t>A few minor points:</w:t>
+      </w:r>
+      <w:r>
+        <w:rPr>
+          <w:rFonts w:eastAsia="Times New Roman" w:cs="Times New Roman"/>
+          <w:sz w:val="22"/>
+          <w:szCs w:val="22"/>
+        </w:rPr>
+        <w:br/>
+      </w:r>
+      <w:r>
+        <w:rPr>
+          <w:rFonts w:eastAsia="Times New Roman" w:cs="Times New Roman"/>
+          <w:sz w:val="22"/>
+          <w:szCs w:val="22"/>
+        </w:rPr>
+        <w:br/>
+        <w:t>p.2-3 - The point about conventionalist approaches made here has already been made in almost the same terms earlier on.</w:t>
+      </w:r>
+    </w:p>
+    <w:p>
+      <w:pPr>
+        <w:rPr>
+          <w:rFonts w:eastAsia="Times New Roman" w:cs="Times New Roman"/>
+          <w:sz w:val="22"/>
+          <w:szCs w:val="22"/>
+        </w:rPr>
+      </w:pPr>
+    </w:p>
+    <w:p>
+      <w:pPr>
+        <w:rPr>
+          <w:rFonts w:eastAsia="Times New Roman" w:cs="Times New Roman"/>
+          <w:sz w:val="22"/>
+          <w:szCs w:val="22"/>
+        </w:rPr>
+      </w:pPr>
+      <w:r>
+        <w:rPr>
+          <w:rFonts w:eastAsia="Times New Roman" w:cs="Times New Roman"/>
+          <w:color w:val="3366FF"/>
+          <w:sz w:val="22"/>
+          <w:szCs w:val="22"/>
+        </w:rPr>
+        <w:t>We have removed the duplicate sentence and kept the earlier one.</w:t>
+      </w:r>
+      <w:r>
+        <w:rPr>
+          <w:rFonts w:eastAsia="Times New Roman" w:cs="Times New Roman"/>
+          <w:sz w:val="22"/>
+          <w:szCs w:val="22"/>
+        </w:rPr>
+        <w:br/>
+      </w:r>
+      <w:r>
+        <w:rPr>
+          <w:rFonts w:eastAsia="Times New Roman" w:cs="Times New Roman"/>
+          <w:sz w:val="22"/>
+          <w:szCs w:val="22"/>
+        </w:rPr>
+        <w:br/>
+      </w:r>
+      <w:proofErr w:type="gramStart"/>
+      <w:r>
+        <w:rPr>
+          <w:rFonts w:eastAsia="Times New Roman" w:cs="Times New Roman"/>
+          <w:sz w:val="22"/>
+          <w:szCs w:val="22"/>
+        </w:rPr>
+        <w:t>p</w:t>
+      </w:r>
+      <w:proofErr w:type="gramEnd"/>
+      <w:r>
+        <w:rPr>
+          <w:rFonts w:eastAsia="Times New Roman" w:cs="Times New Roman"/>
+          <w:sz w:val="22"/>
+          <w:szCs w:val="22"/>
+        </w:rPr>
+        <w:t>.3 - "but does not address the challenge that this variability poses for conventionalist approaches to projection". I guess this depends on whether one could gloss semi-</w:t>
+      </w:r>
+      <w:proofErr w:type="spellStart"/>
+      <w:r>
+        <w:rPr>
+          <w:rFonts w:eastAsia="Times New Roman" w:cs="Times New Roman"/>
+          <w:sz w:val="22"/>
+          <w:szCs w:val="22"/>
+        </w:rPr>
+        <w:t>factives</w:t>
+      </w:r>
+      <w:proofErr w:type="spellEnd"/>
+      <w:r>
+        <w:rPr>
+          <w:rFonts w:eastAsia="Times New Roman" w:cs="Times New Roman"/>
+          <w:sz w:val="22"/>
+          <w:szCs w:val="22"/>
+        </w:rPr>
+        <w:t xml:space="preserve"> as conventionally encoding some specification about how the relevant content relates to the interlocutors' common ground that is weaker than the specification applicable to </w:t>
+      </w:r>
+      <w:proofErr w:type="spellStart"/>
+      <w:r>
+        <w:rPr>
+          <w:rFonts w:eastAsia="Times New Roman" w:cs="Times New Roman"/>
+          <w:sz w:val="22"/>
+          <w:szCs w:val="22"/>
+        </w:rPr>
+        <w:t>factives</w:t>
+      </w:r>
+      <w:proofErr w:type="spellEnd"/>
+      <w:r>
+        <w:rPr>
+          <w:rFonts w:eastAsia="Times New Roman" w:cs="Times New Roman"/>
+          <w:sz w:val="22"/>
+          <w:szCs w:val="22"/>
+        </w:rPr>
+        <w:t xml:space="preserve"> - but that doesn't immediately seem like an outrageous suggestion. I think the key point here may be whether it is possible to sort projective contents into some small finite number of distinct "pigeonholes" which could each be given a conventionalist treatment, or whether the variability is so thoroughgoing that any such enterprise is doomed.</w:t>
       </w:r>
     </w:p>
     <w:p>
@@ -203,267 +2099,347 @@
           <w:sz w:val="22"/>
           <w:szCs w:val="22"/>
         </w:rPr>
-        <w:t>XXX past literature</w:t>
-      </w:r>
-      <w:r>
-        <w:rPr>
-          <w:rFonts w:eastAsia="Times New Roman" w:cs="Times New Roman"/>
-          <w:sz w:val="22"/>
-          <w:szCs w:val="22"/>
-        </w:rPr>
-        <w:br/>
-      </w:r>
-      <w:r>
-        <w:rPr>
-          <w:rFonts w:eastAsia="Times New Roman" w:cs="Times New Roman"/>
-          <w:sz w:val="22"/>
-          <w:szCs w:val="22"/>
-        </w:rPr>
-        <w:br/>
-        <w:t xml:space="preserve">In addition to asking that you respond to these helpful comments, I want to add several comments of my own. </w:t>
-      </w:r>
-      <w:r>
-        <w:rPr>
-          <w:rFonts w:eastAsia="Times New Roman" w:cs="Times New Roman"/>
-          <w:sz w:val="22"/>
-          <w:szCs w:val="22"/>
-        </w:rPr>
-        <w:br/>
-      </w:r>
-      <w:r>
-        <w:rPr>
-          <w:rFonts w:eastAsia="Times New Roman" w:cs="Times New Roman"/>
-          <w:sz w:val="22"/>
-          <w:szCs w:val="22"/>
-        </w:rPr>
-        <w:br/>
-        <w:t xml:space="preserve">First, I would ask that before each experiment you lay out the logic of including two sub-experiments. What differs between Experiments A and B, why was this difference introduced, and what is its theoretical significance. I can see the difference in items and their nature, but more explicit structure is needed in the paper to make the significance clear. </w:t>
-      </w:r>
-    </w:p>
-    <w:p>
-      <w:pPr>
-        <w:rPr>
-          <w:rFonts w:eastAsia="Times New Roman" w:cs="Times New Roman"/>
-          <w:sz w:val="22"/>
-          <w:szCs w:val="22"/>
-        </w:rPr>
-      </w:pPr>
-    </w:p>
-    <w:p>
-      <w:pPr>
+        <w:t>XXX add note?</w:t>
+      </w:r>
+      <w:r>
+        <w:rPr>
+          <w:rFonts w:eastAsia="Times New Roman" w:cs="Times New Roman"/>
+          <w:sz w:val="22"/>
+          <w:szCs w:val="22"/>
+        </w:rPr>
+        <w:br/>
+      </w:r>
+      <w:r>
+        <w:rPr>
+          <w:rFonts w:eastAsia="Times New Roman" w:cs="Times New Roman"/>
+          <w:sz w:val="22"/>
+          <w:szCs w:val="22"/>
+        </w:rPr>
+        <w:br/>
+      </w:r>
+      <w:proofErr w:type="gramStart"/>
+      <w:r>
+        <w:rPr>
+          <w:rFonts w:eastAsia="Times New Roman" w:cs="Times New Roman"/>
+          <w:sz w:val="22"/>
+          <w:szCs w:val="22"/>
+        </w:rPr>
+        <w:t>p</w:t>
+      </w:r>
+      <w:proofErr w:type="gramEnd"/>
+      <w:r>
+        <w:rPr>
+          <w:rFonts w:eastAsia="Times New Roman" w:cs="Times New Roman"/>
+          <w:sz w:val="22"/>
+          <w:szCs w:val="22"/>
+        </w:rPr>
+        <w:t xml:space="preserve">.4 - "lexical content may influence projection: a speaker might, for instance, be more likely to be taken to be committed to the content that Alexander flew to New York than to the content that Alexander flew to the moon, simply because people are more likely to fly to New York than to the moon."  I think the implications of this might need to be spelled out more clearly; I'm not immediately convinced that the speaker's likelihood of commitment to </w:t>
+      </w:r>
+      <w:proofErr w:type="gramStart"/>
+      <w:r>
+        <w:rPr>
+          <w:rFonts w:eastAsia="Times New Roman" w:cs="Times New Roman"/>
+          <w:sz w:val="22"/>
+          <w:szCs w:val="22"/>
+        </w:rPr>
+        <w:t>a content</w:t>
+      </w:r>
+      <w:proofErr w:type="gramEnd"/>
+      <w:r>
+        <w:rPr>
+          <w:rFonts w:eastAsia="Times New Roman" w:cs="Times New Roman"/>
+          <w:sz w:val="22"/>
+          <w:szCs w:val="22"/>
+        </w:rPr>
+        <w:t xml:space="preserve"> necessarily influences its projection.  Take an example like</w:t>
+      </w:r>
+      <w:r>
+        <w:rPr>
+          <w:rFonts w:eastAsia="Times New Roman" w:cs="Times New Roman"/>
+          <w:sz w:val="22"/>
+          <w:szCs w:val="22"/>
+        </w:rPr>
+        <w:br/>
+      </w:r>
+      <w:r>
+        <w:rPr>
+          <w:rFonts w:eastAsia="Times New Roman" w:cs="Times New Roman"/>
+          <w:sz w:val="22"/>
+          <w:szCs w:val="22"/>
+        </w:rPr>
+        <w:br/>
+        <w:t>A: You should put a shirt on.</w:t>
+      </w:r>
+      <w:r>
+        <w:rPr>
+          <w:rFonts w:eastAsia="Times New Roman" w:cs="Times New Roman"/>
+          <w:sz w:val="22"/>
+          <w:szCs w:val="22"/>
+        </w:rPr>
+        <w:br/>
+        <w:t xml:space="preserve">B: Sorry, I didn't </w:t>
+      </w:r>
+      <w:proofErr w:type="spellStart"/>
+      <w:r>
+        <w:rPr>
+          <w:rFonts w:eastAsia="Times New Roman" w:cs="Times New Roman"/>
+          <w:sz w:val="22"/>
+          <w:szCs w:val="22"/>
+        </w:rPr>
+        <w:t>realise</w:t>
+      </w:r>
+      <w:proofErr w:type="spellEnd"/>
+      <w:r>
+        <w:rPr>
+          <w:rFonts w:eastAsia="Times New Roman" w:cs="Times New Roman"/>
+          <w:sz w:val="22"/>
+          <w:szCs w:val="22"/>
+        </w:rPr>
+        <w:t xml:space="preserve"> that the Queen was coming.</w:t>
+      </w:r>
+      <w:r>
+        <w:rPr>
+          <w:rFonts w:eastAsia="Times New Roman" w:cs="Times New Roman"/>
+          <w:sz w:val="22"/>
+          <w:szCs w:val="22"/>
+        </w:rPr>
+        <w:br/>
+      </w:r>
+      <w:r>
+        <w:rPr>
+          <w:rFonts w:eastAsia="Times New Roman" w:cs="Times New Roman"/>
+          <w:sz w:val="22"/>
+          <w:szCs w:val="22"/>
+        </w:rPr>
+        <w:br/>
+        <w:t xml:space="preserve">One possible analysis of B's utterance is that the presupposition isn't intended to project, because it's mutually evident to A and B that it's false. Another analysis is that it is intended to project, despite being false. I would be inclined to </w:t>
+      </w:r>
+      <w:proofErr w:type="spellStart"/>
+      <w:r>
+        <w:rPr>
+          <w:rFonts w:eastAsia="Times New Roman" w:cs="Times New Roman"/>
+          <w:sz w:val="22"/>
+          <w:szCs w:val="22"/>
+        </w:rPr>
+        <w:t>favour</w:t>
+      </w:r>
+      <w:proofErr w:type="spellEnd"/>
+      <w:r>
+        <w:rPr>
+          <w:rFonts w:eastAsia="Times New Roman" w:cs="Times New Roman"/>
+          <w:sz w:val="22"/>
+          <w:szCs w:val="22"/>
+        </w:rPr>
+        <w:t xml:space="preserve"> the latter, because it better explains the intuition that B's utterance is intended to be ironic (and we need this in order to explain why </w:t>
+      </w:r>
+      <w:r>
+        <w:rPr>
+          <w:rFonts w:eastAsia="Times New Roman" w:cs="Times New Roman"/>
+          <w:sz w:val="22"/>
+          <w:szCs w:val="22"/>
+        </w:rPr>
+        <w:t>it's a coherent response to A).</w:t>
+      </w:r>
+      <w:r>
+        <w:rPr>
+          <w:rFonts w:eastAsia="Times New Roman" w:cs="Times New Roman"/>
+          <w:sz w:val="22"/>
+          <w:szCs w:val="22"/>
+        </w:rPr>
+        <w:br/>
+      </w:r>
+      <w:r>
+        <w:rPr>
+          <w:rFonts w:eastAsia="Times New Roman" w:cs="Times New Roman"/>
+          <w:sz w:val="22"/>
+          <w:szCs w:val="22"/>
+        </w:rPr>
+        <w:br/>
+        <w:t>My point in essence is that the likelihood of a speaker being committed to a content - in the sense of holding that it is true - isn't necessarily a good proxy for the likelihood that they want to express that content, which would require projection in a case such as this. My impression is that the likelihood of wanting to express the content is the more relevant consideration here, although I would welcome an argument to the contrary.</w:t>
+      </w:r>
+    </w:p>
+    <w:p>
+      <w:pPr>
+        <w:rPr>
+          <w:rFonts w:eastAsia="Times New Roman" w:cs="Times New Roman"/>
+          <w:sz w:val="22"/>
+          <w:szCs w:val="22"/>
+        </w:rPr>
+      </w:pPr>
+    </w:p>
+    <w:p>
+      <w:pPr>
+        <w:rPr>
+          <w:rFonts w:eastAsia="Times New Roman" w:cs="Times New Roman"/>
+          <w:sz w:val="22"/>
+          <w:szCs w:val="22"/>
+        </w:rPr>
+      </w:pPr>
+      <w:proofErr w:type="gramStart"/>
+      <w:r>
         <w:rPr>
           <w:rFonts w:eastAsia="Times New Roman" w:cs="Times New Roman"/>
           <w:color w:val="FF0000"/>
           <w:sz w:val="22"/>
           <w:szCs w:val="22"/>
         </w:rPr>
-      </w:pPr>
-      <w:r>
-        <w:rPr>
-          <w:rFonts w:eastAsia="Times New Roman" w:cs="Times New Roman"/>
-          <w:color w:val="FF0000"/>
-          <w:sz w:val="22"/>
-          <w:szCs w:val="22"/>
-        </w:rPr>
-        <w:t>XXX lay out logic</w:t>
-      </w:r>
-    </w:p>
-    <w:p>
-      <w:pPr>
-        <w:rPr>
-          <w:rFonts w:eastAsia="Times New Roman" w:cs="Times New Roman"/>
-          <w:sz w:val="22"/>
-          <w:szCs w:val="22"/>
-        </w:rPr>
-      </w:pPr>
-    </w:p>
-    <w:p>
-      <w:pPr>
-        <w:rPr>
-          <w:rFonts w:eastAsia="Times New Roman" w:cs="Times New Roman"/>
-          <w:sz w:val="22"/>
-          <w:szCs w:val="22"/>
-        </w:rPr>
-      </w:pPr>
-      <w:r>
-        <w:rPr>
-          <w:rFonts w:eastAsia="Times New Roman" w:cs="Times New Roman"/>
-          <w:sz w:val="22"/>
-          <w:szCs w:val="22"/>
-        </w:rPr>
-        <w:t>Relatedly, the null effect in Experiment 2b needs to be more directly addressed, and its significance explained. This is currently done somewhat obliquely.</w:t>
-      </w:r>
-    </w:p>
-    <w:p>
-      <w:pPr>
-        <w:rPr>
-          <w:rFonts w:eastAsia="Times New Roman" w:cs="Times New Roman"/>
-          <w:sz w:val="22"/>
-          <w:szCs w:val="22"/>
-        </w:rPr>
-      </w:pPr>
-    </w:p>
-    <w:p>
-      <w:pPr>
-        <w:rPr>
-          <w:rFonts w:eastAsia="Times New Roman" w:cs="Times New Roman"/>
-          <w:sz w:val="22"/>
-          <w:szCs w:val="22"/>
-        </w:rPr>
-      </w:pPr>
-      <w:r>
-        <w:rPr>
-          <w:rFonts w:eastAsia="Times New Roman" w:cs="Times New Roman"/>
-          <w:color w:val="FF0000"/>
-          <w:sz w:val="22"/>
-          <w:szCs w:val="22"/>
-        </w:rPr>
-        <w:t xml:space="preserve">XXX null effect </w:t>
-      </w:r>
-      <w:proofErr w:type="spellStart"/>
-      <w:r>
-        <w:rPr>
-          <w:rFonts w:eastAsia="Times New Roman" w:cs="Times New Roman"/>
-          <w:color w:val="FF0000"/>
-          <w:sz w:val="22"/>
-          <w:szCs w:val="22"/>
-        </w:rPr>
-        <w:t>Exp</w:t>
-      </w:r>
-      <w:proofErr w:type="spellEnd"/>
-      <w:r>
-        <w:rPr>
-          <w:rFonts w:eastAsia="Times New Roman" w:cs="Times New Roman"/>
-          <w:color w:val="FF0000"/>
-          <w:sz w:val="22"/>
-          <w:szCs w:val="22"/>
-        </w:rPr>
-        <w:t xml:space="preserve"> 2b</w:t>
-      </w:r>
-      <w:r>
-        <w:rPr>
-          <w:rFonts w:eastAsia="Times New Roman" w:cs="Times New Roman"/>
-          <w:sz w:val="22"/>
-          <w:szCs w:val="22"/>
-        </w:rPr>
-        <w:br/>
-      </w:r>
-      <w:r>
-        <w:rPr>
-          <w:rFonts w:eastAsia="Times New Roman" w:cs="Times New Roman"/>
-          <w:sz w:val="22"/>
-          <w:szCs w:val="22"/>
-        </w:rPr>
-        <w:br/>
-        <w:t xml:space="preserve">Second, it strikes me </w:t>
-      </w:r>
-      <w:proofErr w:type="spellStart"/>
-      <w:r>
-        <w:rPr>
-          <w:rFonts w:eastAsia="Times New Roman" w:cs="Times New Roman"/>
-          <w:sz w:val="22"/>
-          <w:szCs w:val="22"/>
-        </w:rPr>
-        <w:t>taht</w:t>
-      </w:r>
-      <w:proofErr w:type="spellEnd"/>
-      <w:r>
-        <w:rPr>
-          <w:rFonts w:eastAsia="Times New Roman" w:cs="Times New Roman"/>
-          <w:sz w:val="22"/>
-          <w:szCs w:val="22"/>
-        </w:rPr>
-        <w:t xml:space="preserve"> the content in the final 3 pages of the Introduction is more procedural than conceptual in nature, and belongs, I believe, in the Method section, not the Introduction to the paper. What the reader needs to know at this point in the paper is that the authors planned to include a variety of items that varied along the mentioned dimensions, but not the remaining details. I recommend that you delete the last three pages </w:t>
-      </w:r>
-      <w:r>
-        <w:rPr>
-          <w:rFonts w:eastAsia="Times New Roman" w:cs="Times New Roman"/>
-          <w:sz w:val="22"/>
-          <w:szCs w:val="22"/>
-        </w:rPr>
-        <w:lastRenderedPageBreak/>
-        <w:t xml:space="preserve">of the introduction, and (1) replace them with the summary you currently provide at the end of that section, adding that details will be presented in the method section, and (2) that in the method section provide only an overview of the variability, pointing readers to an Appendix for details. </w:t>
-      </w:r>
-    </w:p>
-    <w:p>
-      <w:pPr>
-        <w:rPr>
-          <w:rFonts w:eastAsia="Times New Roman" w:cs="Times New Roman"/>
-          <w:sz w:val="22"/>
-          <w:szCs w:val="22"/>
-        </w:rPr>
-      </w:pPr>
-    </w:p>
-    <w:p>
-      <w:pPr>
-        <w:rPr>
-          <w:rFonts w:eastAsia="Times New Roman" w:cs="Times New Roman"/>
-          <w:sz w:val="22"/>
-          <w:szCs w:val="22"/>
-        </w:rPr>
-      </w:pPr>
-      <w:r>
-        <w:rPr>
-          <w:rFonts w:eastAsia="Times New Roman" w:cs="Times New Roman"/>
-          <w:color w:val="FF0000"/>
-          <w:sz w:val="22"/>
-          <w:szCs w:val="22"/>
-        </w:rPr>
-        <w:t>XXX restructure intro / methods</w:t>
-      </w:r>
-      <w:r>
-        <w:rPr>
-          <w:rFonts w:eastAsia="Times New Roman" w:cs="Times New Roman"/>
-          <w:sz w:val="22"/>
-          <w:szCs w:val="22"/>
-        </w:rPr>
-        <w:br/>
-      </w:r>
-      <w:r>
-        <w:rPr>
-          <w:rFonts w:eastAsia="Times New Roman" w:cs="Times New Roman"/>
-          <w:sz w:val="22"/>
-          <w:szCs w:val="22"/>
-        </w:rPr>
-        <w:br/>
-        <w:t xml:space="preserve">Finally, I would ask you to consider sharing your data, code, and materials on a publicly available archive. This does not need to happen now, but I encourage you to consider doing so eventually. </w:t>
-      </w:r>
-    </w:p>
-    <w:p>
-      <w:pPr>
-        <w:rPr>
-          <w:rFonts w:eastAsia="Times New Roman" w:cs="Times New Roman"/>
-          <w:sz w:val="22"/>
-          <w:szCs w:val="22"/>
-        </w:rPr>
-      </w:pPr>
-    </w:p>
-    <w:p>
-      <w:pPr>
-        <w:rPr>
-          <w:rFonts w:eastAsia="Times New Roman" w:cs="Times New Roman"/>
-          <w:color w:val="FF0000"/>
-          <w:sz w:val="22"/>
-          <w:szCs w:val="22"/>
-        </w:rPr>
-      </w:pPr>
-      <w:r>
-        <w:rPr>
-          <w:rFonts w:eastAsia="Times New Roman" w:cs="Times New Roman"/>
-          <w:color w:val="FF0000"/>
-          <w:sz w:val="22"/>
-          <w:szCs w:val="22"/>
-        </w:rPr>
-        <w:t xml:space="preserve">What was previously footnote 7 already indicated that we intended to share data and code. We have now </w:t>
-      </w:r>
-      <w:r>
-        <w:rPr>
-          <w:rFonts w:eastAsia="Times New Roman" w:cs="Times New Roman"/>
-          <w:color w:val="FF0000"/>
-          <w:sz w:val="22"/>
-          <w:szCs w:val="22"/>
-        </w:rPr>
-        <w:t xml:space="preserve">included a link to the repository that includes data, analysis scripts, experiment files, and documentation of pilot experiments. </w:t>
+        <w:t>XXX ?</w:t>
+      </w:r>
+      <w:proofErr w:type="gramEnd"/>
+      <w:r>
+        <w:rPr>
+          <w:rFonts w:eastAsia="Times New Roman" w:cs="Times New Roman"/>
+          <w:sz w:val="22"/>
+          <w:szCs w:val="22"/>
+        </w:rPr>
+        <w:br/>
+      </w:r>
+      <w:r>
+        <w:rPr>
+          <w:rFonts w:eastAsia="Times New Roman" w:cs="Times New Roman"/>
+          <w:sz w:val="22"/>
+          <w:szCs w:val="22"/>
+        </w:rPr>
+        <w:br/>
+      </w:r>
+      <w:proofErr w:type="gramStart"/>
+      <w:r>
+        <w:rPr>
+          <w:rFonts w:eastAsia="Times New Roman" w:cs="Times New Roman"/>
+          <w:sz w:val="22"/>
+          <w:szCs w:val="22"/>
+        </w:rPr>
+        <w:t>p</w:t>
+      </w:r>
+      <w:proofErr w:type="gramEnd"/>
+      <w:r>
+        <w:rPr>
+          <w:rFonts w:eastAsia="Times New Roman" w:cs="Times New Roman"/>
+          <w:sz w:val="22"/>
+          <w:szCs w:val="22"/>
+        </w:rPr>
+        <w:t xml:space="preserve">.10 - Both the "certain that" and "asking whether" appear to be crisp yes/no diagnostics, which implies an answer to what is meant by "robustness" of </w:t>
+      </w:r>
+      <w:proofErr w:type="spellStart"/>
+      <w:r>
+        <w:rPr>
+          <w:rFonts w:eastAsia="Times New Roman" w:cs="Times New Roman"/>
+          <w:sz w:val="22"/>
+          <w:szCs w:val="22"/>
+        </w:rPr>
+        <w:t>projectivity</w:t>
+      </w:r>
+      <w:proofErr w:type="spellEnd"/>
+      <w:r>
+        <w:rPr>
+          <w:rFonts w:eastAsia="Times New Roman" w:cs="Times New Roman"/>
+          <w:sz w:val="22"/>
+          <w:szCs w:val="22"/>
+        </w:rPr>
+        <w:t>, although the former in particular seems to be getting into the area of eliciting how easy it is for the participant to imagine a set of circumstances under which this utterance could be produced by a speaker who was uncertain about the candidate projective content.</w:t>
+      </w:r>
+      <w:r>
+        <w:rPr>
+          <w:rFonts w:eastAsia="Times New Roman" w:cs="Times New Roman"/>
+          <w:sz w:val="22"/>
+          <w:szCs w:val="22"/>
+        </w:rPr>
+        <w:br/>
+      </w:r>
+    </w:p>
+    <w:p>
+      <w:pPr>
+        <w:rPr>
+          <w:rFonts w:eastAsia="Times New Roman" w:cs="Times New Roman"/>
+          <w:color w:val="3366FF"/>
+          <w:sz w:val="22"/>
+          <w:szCs w:val="22"/>
+        </w:rPr>
+      </w:pPr>
+      <w:r>
+        <w:rPr>
+          <w:rFonts w:eastAsia="Times New Roman" w:cs="Times New Roman"/>
+          <w:color w:val="3366FF"/>
+          <w:sz w:val="22"/>
+          <w:szCs w:val="22"/>
+        </w:rPr>
+        <w:t>As mentioned above, w</w:t>
+      </w:r>
+      <w:r>
+        <w:rPr>
+          <w:rFonts w:eastAsia="Times New Roman" w:cs="Times New Roman"/>
+          <w:color w:val="3366FF"/>
+          <w:sz w:val="22"/>
+          <w:szCs w:val="22"/>
+        </w:rPr>
+        <w:t>e now clarify in Secti</w:t>
+      </w:r>
+      <w:r>
+        <w:rPr>
+          <w:rFonts w:eastAsia="Times New Roman" w:cs="Times New Roman"/>
+          <w:color w:val="3366FF"/>
+          <w:sz w:val="22"/>
+          <w:szCs w:val="22"/>
+        </w:rPr>
+        <w:t>on 1 that we take at-</w:t>
+      </w:r>
+      <w:proofErr w:type="spellStart"/>
+      <w:r>
+        <w:rPr>
+          <w:rFonts w:eastAsia="Times New Roman" w:cs="Times New Roman"/>
+          <w:color w:val="3366FF"/>
+          <w:sz w:val="22"/>
+          <w:szCs w:val="22"/>
+        </w:rPr>
+        <w:t>issueness</w:t>
+      </w:r>
+      <w:proofErr w:type="spellEnd"/>
+      <w:r>
+        <w:rPr>
+          <w:rFonts w:eastAsia="Times New Roman" w:cs="Times New Roman"/>
+          <w:color w:val="3366FF"/>
+          <w:sz w:val="22"/>
+          <w:szCs w:val="22"/>
+        </w:rPr>
+        <w:t xml:space="preserve"> and </w:t>
+      </w:r>
+      <w:proofErr w:type="spellStart"/>
+      <w:r>
+        <w:rPr>
+          <w:rFonts w:eastAsia="Times New Roman" w:cs="Times New Roman"/>
+          <w:color w:val="3366FF"/>
+          <w:sz w:val="22"/>
+          <w:szCs w:val="22"/>
+        </w:rPr>
+        <w:t>projectivity</w:t>
+      </w:r>
+      <w:proofErr w:type="spellEnd"/>
+      <w:r>
+        <w:rPr>
+          <w:rFonts w:eastAsia="Times New Roman" w:cs="Times New Roman"/>
+          <w:color w:val="3366FF"/>
+          <w:sz w:val="22"/>
+          <w:szCs w:val="22"/>
+        </w:rPr>
+        <w:t xml:space="preserve"> </w:t>
+      </w:r>
+      <w:r>
+        <w:rPr>
+          <w:rFonts w:eastAsia="Times New Roman" w:cs="Times New Roman"/>
+          <w:color w:val="3366FF"/>
+          <w:sz w:val="22"/>
+          <w:szCs w:val="22"/>
+        </w:rPr>
+        <w:t>to be gradient properties</w:t>
+      </w:r>
+      <w:r>
+        <w:rPr>
+          <w:rFonts w:eastAsia="Times New Roman" w:cs="Times New Roman"/>
+          <w:color w:val="3366FF"/>
+          <w:sz w:val="22"/>
+          <w:szCs w:val="22"/>
+        </w:rPr>
+        <w:t xml:space="preserve">. In line with our assumption that both of these properties are gradient, our experiments elicited gradient responses on a sliding scale. </w:t>
       </w:r>
       <w:bookmarkStart w:id="0" w:name="_GoBack"/>
       <w:bookmarkEnd w:id="0"/>
@@ -482,1065 +2458,7 @@
           <w:sz w:val="22"/>
           <w:szCs w:val="22"/>
         </w:rPr>
-        <w:br/>
-        <w:t>Referee(s)' Comments to Author:</w:t>
-      </w:r>
-      <w:r>
-        <w:rPr>
-          <w:rFonts w:eastAsia="Times New Roman" w:cs="Times New Roman"/>
-          <w:sz w:val="22"/>
-          <w:szCs w:val="22"/>
-        </w:rPr>
-        <w:br/>
-      </w:r>
-      <w:r>
-        <w:rPr>
-          <w:rFonts w:eastAsia="Times New Roman" w:cs="Times New Roman"/>
-          <w:sz w:val="22"/>
-          <w:szCs w:val="22"/>
-        </w:rPr>
-        <w:br/>
-        <w:t>Referee: 1</w:t>
-      </w:r>
-      <w:r>
-        <w:rPr>
-          <w:rFonts w:eastAsia="Times New Roman" w:cs="Times New Roman"/>
-          <w:sz w:val="22"/>
-          <w:szCs w:val="22"/>
-        </w:rPr>
-        <w:br/>
-      </w:r>
-      <w:r>
-        <w:rPr>
-          <w:rFonts w:eastAsia="Times New Roman" w:cs="Times New Roman"/>
-          <w:sz w:val="22"/>
-          <w:szCs w:val="22"/>
-        </w:rPr>
-        <w:br/>
-        <w:t>Comments to the Author</w:t>
-      </w:r>
-      <w:r>
-        <w:rPr>
-          <w:rFonts w:eastAsia="Times New Roman" w:cs="Times New Roman"/>
-          <w:sz w:val="22"/>
-          <w:szCs w:val="22"/>
-        </w:rPr>
-        <w:br/>
-        <w:t>I found this a very interesting paper: it presents valuable new data that considerably enhance our understanding of the relationship between measures of at-</w:t>
-      </w:r>
-      <w:proofErr w:type="spellStart"/>
-      <w:r>
-        <w:rPr>
-          <w:rFonts w:eastAsia="Times New Roman" w:cs="Times New Roman"/>
-          <w:sz w:val="22"/>
-          <w:szCs w:val="22"/>
-        </w:rPr>
-        <w:t>issueness</w:t>
-      </w:r>
-      <w:proofErr w:type="spellEnd"/>
-      <w:r>
-        <w:rPr>
-          <w:rFonts w:eastAsia="Times New Roman" w:cs="Times New Roman"/>
-          <w:sz w:val="22"/>
-          <w:szCs w:val="22"/>
-        </w:rPr>
-        <w:t xml:space="preserve"> and projection, extending coverage to a wider range of triggers, and offers a nuanced and thoughtful discussion of the theoretical consequences of these results. Nevertheless, I felt that there were a couple of issues that could usefully be clarified before the paper is published, and in some places it seemed to me that the exposition made use of some terminology tha</w:t>
-      </w:r>
-      <w:r>
-        <w:rPr>
-          <w:rFonts w:eastAsia="Times New Roman" w:cs="Times New Roman"/>
-          <w:sz w:val="22"/>
-          <w:szCs w:val="22"/>
-        </w:rPr>
-        <w:t>t remained carefully undefined.</w:t>
-      </w:r>
-      <w:r>
-        <w:rPr>
-          <w:rFonts w:eastAsia="Times New Roman" w:cs="Times New Roman"/>
-          <w:sz w:val="22"/>
-          <w:szCs w:val="22"/>
-        </w:rPr>
-        <w:br/>
-      </w:r>
-      <w:r>
-        <w:rPr>
-          <w:rFonts w:eastAsia="Times New Roman" w:cs="Times New Roman"/>
-          <w:sz w:val="22"/>
-          <w:szCs w:val="22"/>
-        </w:rPr>
-        <w:br/>
-        <w:t xml:space="preserve">The main concern I have is that the interpretation of Beaver et al.'s Projection Principle seems a little unstable. In the formulation quoted here, the PP holds that "C projects if and only if C is not at-issue". The authors are careful to clarify that, following Beaver et al., they are agnostic as to the causal relationship involved, and are only interested in testing whether the claimed relationship exists. However, they construe the PP variously as </w:t>
-      </w:r>
-      <w:proofErr w:type="gramStart"/>
-      <w:r>
-        <w:rPr>
-          <w:rFonts w:eastAsia="Times New Roman" w:cs="Times New Roman"/>
-          <w:sz w:val="22"/>
-          <w:szCs w:val="22"/>
-        </w:rPr>
-        <w:t>predicting that</w:t>
-      </w:r>
-      <w:proofErr w:type="gramEnd"/>
-      <w:r>
-        <w:rPr>
-          <w:rFonts w:eastAsia="Times New Roman" w:cs="Times New Roman"/>
-          <w:sz w:val="22"/>
-          <w:szCs w:val="22"/>
-        </w:rPr>
-        <w:t xml:space="preserve"> "</w:t>
-      </w:r>
-      <w:proofErr w:type="spellStart"/>
-      <w:r>
-        <w:rPr>
-          <w:rFonts w:eastAsia="Times New Roman" w:cs="Times New Roman"/>
-          <w:sz w:val="22"/>
-          <w:szCs w:val="22"/>
-        </w:rPr>
-        <w:t>projectivity</w:t>
-      </w:r>
-      <w:proofErr w:type="spellEnd"/>
-      <w:r>
-        <w:rPr>
-          <w:rFonts w:eastAsia="Times New Roman" w:cs="Times New Roman"/>
-          <w:sz w:val="22"/>
-          <w:szCs w:val="22"/>
-        </w:rPr>
-        <w:t xml:space="preserve"> is a function of at-</w:t>
-      </w:r>
-      <w:proofErr w:type="spellStart"/>
-      <w:r>
-        <w:rPr>
-          <w:rFonts w:eastAsia="Times New Roman" w:cs="Times New Roman"/>
-          <w:sz w:val="22"/>
-          <w:szCs w:val="22"/>
-        </w:rPr>
-        <w:t>issueness</w:t>
-      </w:r>
-      <w:proofErr w:type="spellEnd"/>
-      <w:r>
-        <w:rPr>
-          <w:rFonts w:eastAsia="Times New Roman" w:cs="Times New Roman"/>
-          <w:sz w:val="22"/>
-          <w:szCs w:val="22"/>
-        </w:rPr>
-        <w:t>" (p.31), predicting projection variability (p.3), and for instance predicting that "if the content of NRRCs is more robustly not at-issue than the content of the complement of 'discover', the former projects more robustly than the latter" (p.3).</w:t>
-      </w:r>
-      <w:r>
-        <w:rPr>
-          <w:rFonts w:eastAsia="Times New Roman" w:cs="Times New Roman"/>
-          <w:sz w:val="22"/>
-          <w:szCs w:val="22"/>
-        </w:rPr>
-        <w:br/>
-      </w:r>
-      <w:r>
-        <w:rPr>
-          <w:rFonts w:eastAsia="Times New Roman" w:cs="Times New Roman"/>
-          <w:sz w:val="22"/>
-          <w:szCs w:val="22"/>
-        </w:rPr>
-        <w:br/>
-        <w:t>I may be worrying unduly about this, but the definition of at-</w:t>
-      </w:r>
-      <w:proofErr w:type="spellStart"/>
-      <w:r>
-        <w:rPr>
-          <w:rFonts w:eastAsia="Times New Roman" w:cs="Times New Roman"/>
-          <w:sz w:val="22"/>
-          <w:szCs w:val="22"/>
-        </w:rPr>
-        <w:t>issueness</w:t>
-      </w:r>
-      <w:proofErr w:type="spellEnd"/>
-      <w:r>
-        <w:rPr>
-          <w:rFonts w:eastAsia="Times New Roman" w:cs="Times New Roman"/>
-          <w:sz w:val="22"/>
-          <w:szCs w:val="22"/>
-        </w:rPr>
-        <w:t xml:space="preserve"> appealed to (at least initially) here appears to be one that is entirely crisp and exhibits no </w:t>
-      </w:r>
-      <w:proofErr w:type="spellStart"/>
-      <w:r>
-        <w:rPr>
-          <w:rFonts w:eastAsia="Times New Roman" w:cs="Times New Roman"/>
-          <w:sz w:val="22"/>
-          <w:szCs w:val="22"/>
-        </w:rPr>
-        <w:t>gradience</w:t>
-      </w:r>
-      <w:proofErr w:type="spellEnd"/>
-      <w:r>
-        <w:rPr>
-          <w:rFonts w:eastAsia="Times New Roman" w:cs="Times New Roman"/>
-          <w:sz w:val="22"/>
-          <w:szCs w:val="22"/>
-        </w:rPr>
-        <w:t xml:space="preserve">: something is either at-issue or not at-issue. This fits with the PP: content that is not at-issue </w:t>
-      </w:r>
-      <w:proofErr w:type="gramStart"/>
-      <w:r>
-        <w:rPr>
-          <w:rFonts w:eastAsia="Times New Roman" w:cs="Times New Roman"/>
-          <w:sz w:val="22"/>
-          <w:szCs w:val="22"/>
-        </w:rPr>
-        <w:t>projects,</w:t>
-      </w:r>
-      <w:proofErr w:type="gramEnd"/>
-      <w:r>
-        <w:rPr>
-          <w:rFonts w:eastAsia="Times New Roman" w:cs="Times New Roman"/>
-          <w:sz w:val="22"/>
-          <w:szCs w:val="22"/>
-        </w:rPr>
-        <w:t xml:space="preserve"> content that is at-issue does not. So although it's true to say that the PP predicts that "</w:t>
-      </w:r>
-      <w:proofErr w:type="spellStart"/>
-      <w:r>
-        <w:rPr>
-          <w:rFonts w:eastAsia="Times New Roman" w:cs="Times New Roman"/>
-          <w:sz w:val="22"/>
-          <w:szCs w:val="22"/>
-        </w:rPr>
-        <w:t>projectivity</w:t>
-      </w:r>
-      <w:proofErr w:type="spellEnd"/>
-      <w:r>
-        <w:rPr>
-          <w:rFonts w:eastAsia="Times New Roman" w:cs="Times New Roman"/>
-          <w:sz w:val="22"/>
-          <w:szCs w:val="22"/>
-        </w:rPr>
-        <w:t xml:space="preserve"> is a function of at-</w:t>
-      </w:r>
-      <w:proofErr w:type="spellStart"/>
-      <w:r>
-        <w:rPr>
-          <w:rFonts w:eastAsia="Times New Roman" w:cs="Times New Roman"/>
-          <w:sz w:val="22"/>
-          <w:szCs w:val="22"/>
-        </w:rPr>
-        <w:t>issueness</w:t>
-      </w:r>
-      <w:proofErr w:type="spellEnd"/>
-      <w:r>
-        <w:rPr>
-          <w:rFonts w:eastAsia="Times New Roman" w:cs="Times New Roman"/>
-          <w:sz w:val="22"/>
-          <w:szCs w:val="22"/>
-        </w:rPr>
-        <w:t>", it really does so in a trivial way, because there are only two values that at-</w:t>
-      </w:r>
-      <w:proofErr w:type="spellStart"/>
-      <w:r>
-        <w:rPr>
-          <w:rFonts w:eastAsia="Times New Roman" w:cs="Times New Roman"/>
-          <w:sz w:val="22"/>
-          <w:szCs w:val="22"/>
-        </w:rPr>
-        <w:t>issueness</w:t>
-      </w:r>
-      <w:proofErr w:type="spellEnd"/>
-      <w:r>
-        <w:rPr>
-          <w:rFonts w:eastAsia="Times New Roman" w:cs="Times New Roman"/>
-          <w:sz w:val="22"/>
-          <w:szCs w:val="22"/>
-        </w:rPr>
-        <w:t xml:space="preserve"> can take, just as there are only two values that </w:t>
-      </w:r>
-      <w:proofErr w:type="spellStart"/>
-      <w:r>
-        <w:rPr>
-          <w:rFonts w:eastAsia="Times New Roman" w:cs="Times New Roman"/>
-          <w:sz w:val="22"/>
-          <w:szCs w:val="22"/>
-        </w:rPr>
-        <w:t>projectivity</w:t>
-      </w:r>
-      <w:proofErr w:type="spellEnd"/>
-      <w:r>
-        <w:rPr>
-          <w:rFonts w:eastAsia="Times New Roman" w:cs="Times New Roman"/>
-          <w:sz w:val="22"/>
-          <w:szCs w:val="22"/>
-        </w:rPr>
-        <w:t xml:space="preserve"> can take. The experiments reported in this paper also fit with this view of the phenomena, in that participants are asked for clear-cut binary </w:t>
-      </w:r>
-      <w:proofErr w:type="spellStart"/>
-      <w:r>
-        <w:rPr>
-          <w:rFonts w:eastAsia="Times New Roman" w:cs="Times New Roman"/>
-          <w:sz w:val="22"/>
-          <w:szCs w:val="22"/>
-        </w:rPr>
-        <w:t>judgements</w:t>
-      </w:r>
-      <w:proofErr w:type="spellEnd"/>
-      <w:r>
-        <w:rPr>
-          <w:rFonts w:eastAsia="Times New Roman" w:cs="Times New Roman"/>
-          <w:sz w:val="22"/>
-          <w:szCs w:val="22"/>
-        </w:rPr>
-        <w:t>.</w:t>
-      </w:r>
-      <w:r>
-        <w:rPr>
-          <w:rFonts w:eastAsia="Times New Roman" w:cs="Times New Roman"/>
-          <w:sz w:val="22"/>
-          <w:szCs w:val="22"/>
-        </w:rPr>
-        <w:br/>
-      </w:r>
-      <w:r>
-        <w:rPr>
-          <w:rFonts w:eastAsia="Times New Roman" w:cs="Times New Roman"/>
-          <w:sz w:val="22"/>
-          <w:szCs w:val="22"/>
-        </w:rPr>
-        <w:br/>
-        <w:t>With the exception of a few occasions on which the authors use the term "more at-issue", they seem to be adopting a view in which at-</w:t>
-      </w:r>
-      <w:proofErr w:type="spellStart"/>
-      <w:r>
-        <w:rPr>
-          <w:rFonts w:eastAsia="Times New Roman" w:cs="Times New Roman"/>
-          <w:sz w:val="22"/>
-          <w:szCs w:val="22"/>
-        </w:rPr>
-        <w:t>issueness</w:t>
-      </w:r>
-      <w:proofErr w:type="spellEnd"/>
-      <w:r>
-        <w:rPr>
-          <w:rFonts w:eastAsia="Times New Roman" w:cs="Times New Roman"/>
-          <w:sz w:val="22"/>
-          <w:szCs w:val="22"/>
-        </w:rPr>
-        <w:t xml:space="preserve"> really is a yes/no matter, and use the word "robust" (many times) to </w:t>
-      </w:r>
-      <w:proofErr w:type="spellStart"/>
-      <w:r>
-        <w:rPr>
-          <w:rFonts w:eastAsia="Times New Roman" w:cs="Times New Roman"/>
-          <w:sz w:val="22"/>
-          <w:szCs w:val="22"/>
-        </w:rPr>
-        <w:t>characterise</w:t>
-      </w:r>
-      <w:proofErr w:type="spellEnd"/>
-      <w:r>
-        <w:rPr>
-          <w:rFonts w:eastAsia="Times New Roman" w:cs="Times New Roman"/>
-          <w:sz w:val="22"/>
-          <w:szCs w:val="22"/>
-        </w:rPr>
-        <w:t xml:space="preserve"> the dimension along which at-</w:t>
-      </w:r>
-      <w:proofErr w:type="spellStart"/>
-      <w:r>
-        <w:rPr>
-          <w:rFonts w:eastAsia="Times New Roman" w:cs="Times New Roman"/>
-          <w:sz w:val="22"/>
-          <w:szCs w:val="22"/>
-        </w:rPr>
-        <w:t>issueness</w:t>
-      </w:r>
-      <w:proofErr w:type="spellEnd"/>
-      <w:r>
-        <w:rPr>
-          <w:rFonts w:eastAsia="Times New Roman" w:cs="Times New Roman"/>
-          <w:sz w:val="22"/>
-          <w:szCs w:val="22"/>
-        </w:rPr>
-        <w:t xml:space="preserve"> can vary. But I'm never quite sure what the authors mean by "robustly projective" or "robustly (not) at-issue". I surmise that most of the time they mean that content is taken to be projective or (not) at-issue either by most people who encounter it, or in most contexts in which it surfaces, or with a high probability for a given hearer in a given context. (There's an exception to this on p.11, where the observation is made that "at least half of the participants took it to be robustly projective": here "robustly projective" seems just to mean "projective", where the point is that to answer a "certain that" question in the affirmative one has to be confident in the </w:t>
-      </w:r>
-      <w:proofErr w:type="spellStart"/>
-      <w:r>
-        <w:rPr>
-          <w:rFonts w:eastAsia="Times New Roman" w:cs="Times New Roman"/>
-          <w:sz w:val="22"/>
-          <w:szCs w:val="22"/>
-        </w:rPr>
-        <w:t>project</w:t>
-      </w:r>
-      <w:r>
-        <w:rPr>
-          <w:rFonts w:eastAsia="Times New Roman" w:cs="Times New Roman"/>
-          <w:sz w:val="22"/>
-          <w:szCs w:val="22"/>
-        </w:rPr>
-        <w:t>ivity</w:t>
-      </w:r>
-      <w:proofErr w:type="spellEnd"/>
-      <w:r>
-        <w:rPr>
-          <w:rFonts w:eastAsia="Times New Roman" w:cs="Times New Roman"/>
-          <w:sz w:val="22"/>
-          <w:szCs w:val="22"/>
-        </w:rPr>
-        <w:t xml:space="preserve"> of the relevant content.)</w:t>
-      </w:r>
-      <w:r>
-        <w:rPr>
-          <w:rFonts w:eastAsia="Times New Roman" w:cs="Times New Roman"/>
-          <w:sz w:val="22"/>
-          <w:szCs w:val="22"/>
-        </w:rPr>
-        <w:br/>
-      </w:r>
-      <w:r>
-        <w:rPr>
-          <w:rFonts w:eastAsia="Times New Roman" w:cs="Times New Roman"/>
-          <w:sz w:val="22"/>
-          <w:szCs w:val="22"/>
-        </w:rPr>
-        <w:br/>
-        <w:t>I think it would be useful to clarify how this notion of "robust" projection/at-</w:t>
-      </w:r>
-      <w:proofErr w:type="spellStart"/>
-      <w:r>
-        <w:rPr>
-          <w:rFonts w:eastAsia="Times New Roman" w:cs="Times New Roman"/>
-          <w:sz w:val="22"/>
-          <w:szCs w:val="22"/>
-        </w:rPr>
-        <w:t>issueness</w:t>
-      </w:r>
-      <w:proofErr w:type="spellEnd"/>
-      <w:r>
-        <w:rPr>
-          <w:rFonts w:eastAsia="Times New Roman" w:cs="Times New Roman"/>
-          <w:sz w:val="22"/>
-          <w:szCs w:val="22"/>
-        </w:rPr>
-        <w:t xml:space="preserve"> relates to the hypotheses under test. My (perhaps naive) reading of the PP would be that the content projects </w:t>
-      </w:r>
-      <w:proofErr w:type="spellStart"/>
-      <w:r>
-        <w:rPr>
-          <w:rFonts w:eastAsia="Times New Roman" w:cs="Times New Roman"/>
-          <w:sz w:val="22"/>
-          <w:szCs w:val="22"/>
-        </w:rPr>
-        <w:t>iff</w:t>
-      </w:r>
-      <w:proofErr w:type="spellEnd"/>
-      <w:r>
-        <w:rPr>
-          <w:rFonts w:eastAsia="Times New Roman" w:cs="Times New Roman"/>
-          <w:sz w:val="22"/>
-          <w:szCs w:val="22"/>
-        </w:rPr>
-        <w:t xml:space="preserve"> the hearer judges it not at-issue, and the possibility of variation stems purely from the fact that the hearer's confidence about whether the content is truly not at-issue might vary depending on a range of factors (such as those discussed later in the paper). But from this point of view, the approach taken to the analysis of the data is a little surprising. Certainly the PP predicts that, if content C1 is considered not at-issue more than content C2, it should be considered to project more often. But more specifically, the PP predicts that if content C is considered not at-issue in X% of cases it will be judged to project in X% of cases; and even more specifically, these are supposed to be exactly the same cases. Given that experiment 1 appears to collect </w:t>
-      </w:r>
-      <w:proofErr w:type="spellStart"/>
-      <w:r>
-        <w:rPr>
-          <w:rFonts w:eastAsia="Times New Roman" w:cs="Times New Roman"/>
-          <w:sz w:val="22"/>
-          <w:szCs w:val="22"/>
-        </w:rPr>
-        <w:t>judgements</w:t>
-      </w:r>
-      <w:proofErr w:type="spellEnd"/>
-      <w:r>
-        <w:rPr>
-          <w:rFonts w:eastAsia="Times New Roman" w:cs="Times New Roman"/>
-          <w:sz w:val="22"/>
-          <w:szCs w:val="22"/>
-        </w:rPr>
-        <w:t xml:space="preserve"> about both projection and at-</w:t>
-      </w:r>
-      <w:proofErr w:type="spellStart"/>
-      <w:r>
-        <w:rPr>
-          <w:rFonts w:eastAsia="Times New Roman" w:cs="Times New Roman"/>
-          <w:sz w:val="22"/>
-          <w:szCs w:val="22"/>
-        </w:rPr>
-        <w:t>issueness</w:t>
-      </w:r>
-      <w:proofErr w:type="spellEnd"/>
-      <w:r>
-        <w:rPr>
-          <w:rFonts w:eastAsia="Times New Roman" w:cs="Times New Roman"/>
-          <w:sz w:val="22"/>
-          <w:szCs w:val="22"/>
-        </w:rPr>
-        <w:t xml:space="preserve">, surely the best test of the PP is exactly how often participants give the same </w:t>
-      </w:r>
-      <w:proofErr w:type="spellStart"/>
-      <w:r>
-        <w:rPr>
-          <w:rFonts w:eastAsia="Times New Roman" w:cs="Times New Roman"/>
-          <w:sz w:val="22"/>
-          <w:szCs w:val="22"/>
-        </w:rPr>
-        <w:t>judgements</w:t>
-      </w:r>
-      <w:proofErr w:type="spellEnd"/>
-      <w:r>
-        <w:rPr>
-          <w:rFonts w:eastAsia="Times New Roman" w:cs="Times New Roman"/>
-          <w:sz w:val="22"/>
-          <w:szCs w:val="22"/>
-        </w:rPr>
-        <w:t xml:space="preserve"> on the same materials, when asked the two separate questions? (Granted, there are issues with the test for at-</w:t>
-      </w:r>
-      <w:proofErr w:type="spellStart"/>
-      <w:r>
-        <w:rPr>
-          <w:rFonts w:eastAsia="Times New Roman" w:cs="Times New Roman"/>
-          <w:sz w:val="22"/>
-          <w:szCs w:val="22"/>
-        </w:rPr>
-        <w:t>issueness</w:t>
-      </w:r>
-      <w:proofErr w:type="spellEnd"/>
-      <w:r>
-        <w:rPr>
-          <w:rFonts w:eastAsia="Times New Roman" w:cs="Times New Roman"/>
-          <w:sz w:val="22"/>
-          <w:szCs w:val="22"/>
-        </w:rPr>
-        <w:t xml:space="preserve"> presented here, so the participants' consistency may be slightly exaggerated, but it would be worth hearing about.)</w:t>
-      </w:r>
-    </w:p>
-    <w:p>
-      <w:pPr>
-        <w:rPr>
-          <w:rFonts w:eastAsia="Times New Roman" w:cs="Times New Roman"/>
-          <w:sz w:val="22"/>
-          <w:szCs w:val="22"/>
-        </w:rPr>
-      </w:pPr>
-    </w:p>
-    <w:p>
-      <w:pPr>
-        <w:rPr>
-          <w:rFonts w:eastAsia="Times New Roman" w:cs="Times New Roman"/>
-          <w:sz w:val="22"/>
-          <w:szCs w:val="22"/>
-        </w:rPr>
-      </w:pPr>
-      <w:r>
-        <w:rPr>
-          <w:rFonts w:eastAsia="Times New Roman" w:cs="Times New Roman"/>
-          <w:color w:val="FF0000"/>
-          <w:sz w:val="22"/>
-          <w:szCs w:val="22"/>
-        </w:rPr>
-        <w:t xml:space="preserve">XXX </w:t>
-      </w:r>
-      <w:r>
-        <w:rPr>
-          <w:rFonts w:eastAsia="Times New Roman" w:cs="Times New Roman"/>
-          <w:color w:val="FF0000"/>
-          <w:sz w:val="22"/>
-          <w:szCs w:val="22"/>
-        </w:rPr>
-        <w:t>at-</w:t>
-      </w:r>
-      <w:proofErr w:type="spellStart"/>
-      <w:r>
-        <w:rPr>
-          <w:rFonts w:eastAsia="Times New Roman" w:cs="Times New Roman"/>
-          <w:color w:val="FF0000"/>
-          <w:sz w:val="22"/>
-          <w:szCs w:val="22"/>
-        </w:rPr>
-        <w:t>issueness</w:t>
-      </w:r>
-      <w:proofErr w:type="spellEnd"/>
-      <w:r>
-        <w:rPr>
-          <w:rFonts w:eastAsia="Times New Roman" w:cs="Times New Roman"/>
-          <w:color w:val="FF0000"/>
-          <w:sz w:val="22"/>
-          <w:szCs w:val="22"/>
-        </w:rPr>
-        <w:t xml:space="preserve"> -- </w:t>
-      </w:r>
-      <w:r>
-        <w:rPr>
-          <w:rFonts w:eastAsia="Times New Roman" w:cs="Times New Roman"/>
-          <w:color w:val="FF0000"/>
-          <w:sz w:val="22"/>
-          <w:szCs w:val="22"/>
-        </w:rPr>
-        <w:t>discuss and revise</w:t>
-      </w:r>
-      <w:r>
-        <w:rPr>
-          <w:rFonts w:eastAsia="Times New Roman" w:cs="Times New Roman"/>
-          <w:sz w:val="22"/>
-          <w:szCs w:val="22"/>
-        </w:rPr>
-        <w:br/>
-      </w:r>
-      <w:r>
-        <w:rPr>
-          <w:rFonts w:eastAsia="Times New Roman" w:cs="Times New Roman"/>
-          <w:sz w:val="22"/>
-          <w:szCs w:val="22"/>
-        </w:rPr>
-        <w:br/>
-        <w:t>A few minor points:</w:t>
-      </w:r>
-      <w:r>
-        <w:rPr>
-          <w:rFonts w:eastAsia="Times New Roman" w:cs="Times New Roman"/>
-          <w:sz w:val="22"/>
-          <w:szCs w:val="22"/>
-        </w:rPr>
-        <w:br/>
-      </w:r>
-      <w:r>
-        <w:rPr>
-          <w:rFonts w:eastAsia="Times New Roman" w:cs="Times New Roman"/>
-          <w:sz w:val="22"/>
-          <w:szCs w:val="22"/>
-        </w:rPr>
-        <w:br/>
-        <w:t>p.2-3 - The point about conventionalist approaches made here has already been made in almost the same terms earlier on.</w:t>
-      </w:r>
-    </w:p>
-    <w:p>
-      <w:pPr>
-        <w:rPr>
-          <w:rFonts w:eastAsia="Times New Roman" w:cs="Times New Roman"/>
-          <w:sz w:val="22"/>
-          <w:szCs w:val="22"/>
-        </w:rPr>
-      </w:pPr>
-    </w:p>
-    <w:p>
-      <w:pPr>
-        <w:rPr>
-          <w:rFonts w:eastAsia="Times New Roman" w:cs="Times New Roman"/>
-          <w:sz w:val="22"/>
-          <w:szCs w:val="22"/>
-        </w:rPr>
-      </w:pPr>
-      <w:r>
-        <w:rPr>
-          <w:rFonts w:eastAsia="Times New Roman" w:cs="Times New Roman"/>
-          <w:color w:val="3366FF"/>
-          <w:sz w:val="22"/>
-          <w:szCs w:val="22"/>
-        </w:rPr>
-        <w:t>We have removed the duplicate sentence and kept the earlier one.</w:t>
-      </w:r>
-      <w:r>
-        <w:rPr>
-          <w:rFonts w:eastAsia="Times New Roman" w:cs="Times New Roman"/>
-          <w:sz w:val="22"/>
-          <w:szCs w:val="22"/>
-        </w:rPr>
-        <w:br/>
-      </w:r>
-      <w:r>
-        <w:rPr>
-          <w:rFonts w:eastAsia="Times New Roman" w:cs="Times New Roman"/>
-          <w:sz w:val="22"/>
-          <w:szCs w:val="22"/>
-        </w:rPr>
-        <w:br/>
-      </w:r>
-      <w:proofErr w:type="gramStart"/>
-      <w:r>
-        <w:rPr>
-          <w:rFonts w:eastAsia="Times New Roman" w:cs="Times New Roman"/>
-          <w:sz w:val="22"/>
-          <w:szCs w:val="22"/>
-        </w:rPr>
-        <w:t>p</w:t>
-      </w:r>
-      <w:proofErr w:type="gramEnd"/>
-      <w:r>
-        <w:rPr>
-          <w:rFonts w:eastAsia="Times New Roman" w:cs="Times New Roman"/>
-          <w:sz w:val="22"/>
-          <w:szCs w:val="22"/>
-        </w:rPr>
-        <w:t>.3 - "but does not address the challenge that this variability poses for conventionalist approaches to projection". I guess this depends on whether one could gloss semi-</w:t>
-      </w:r>
-      <w:proofErr w:type="spellStart"/>
-      <w:r>
-        <w:rPr>
-          <w:rFonts w:eastAsia="Times New Roman" w:cs="Times New Roman"/>
-          <w:sz w:val="22"/>
-          <w:szCs w:val="22"/>
-        </w:rPr>
-        <w:t>factives</w:t>
-      </w:r>
-      <w:proofErr w:type="spellEnd"/>
-      <w:r>
-        <w:rPr>
-          <w:rFonts w:eastAsia="Times New Roman" w:cs="Times New Roman"/>
-          <w:sz w:val="22"/>
-          <w:szCs w:val="22"/>
-        </w:rPr>
-        <w:t xml:space="preserve"> as conventionally encoding some specification about how the relevant content relates to the interlocutors' common ground that is weaker than the specification applicable to </w:t>
-      </w:r>
-      <w:proofErr w:type="spellStart"/>
-      <w:r>
-        <w:rPr>
-          <w:rFonts w:eastAsia="Times New Roman" w:cs="Times New Roman"/>
-          <w:sz w:val="22"/>
-          <w:szCs w:val="22"/>
-        </w:rPr>
-        <w:t>factives</w:t>
-      </w:r>
-      <w:proofErr w:type="spellEnd"/>
-      <w:r>
-        <w:rPr>
-          <w:rFonts w:eastAsia="Times New Roman" w:cs="Times New Roman"/>
-          <w:sz w:val="22"/>
-          <w:szCs w:val="22"/>
-        </w:rPr>
-        <w:t xml:space="preserve"> - but that doesn't immediately seem like an outrageous suggestion. I think the key point here may be whether it is possible to sort projective contents into some small finite number of distinct "pigeonholes" which could each be given a conventionalist treatment, or whether the variability is so thoroughgoing that any such enterprise is doomed.</w:t>
-      </w:r>
-    </w:p>
-    <w:p>
-      <w:pPr>
-        <w:rPr>
-          <w:rFonts w:eastAsia="Times New Roman" w:cs="Times New Roman"/>
-          <w:sz w:val="22"/>
-          <w:szCs w:val="22"/>
-        </w:rPr>
-      </w:pPr>
-    </w:p>
-    <w:p>
-      <w:pPr>
-        <w:rPr>
-          <w:rFonts w:eastAsia="Times New Roman" w:cs="Times New Roman"/>
-          <w:sz w:val="22"/>
-          <w:szCs w:val="22"/>
-        </w:rPr>
-      </w:pPr>
-      <w:r>
-        <w:rPr>
-          <w:rFonts w:eastAsia="Times New Roman" w:cs="Times New Roman"/>
-          <w:color w:val="FF0000"/>
-          <w:sz w:val="22"/>
-          <w:szCs w:val="22"/>
-        </w:rPr>
-        <w:t>XXX add note?</w:t>
-      </w:r>
-      <w:r>
-        <w:rPr>
-          <w:rFonts w:eastAsia="Times New Roman" w:cs="Times New Roman"/>
-          <w:sz w:val="22"/>
-          <w:szCs w:val="22"/>
-        </w:rPr>
-        <w:br/>
-      </w:r>
-      <w:r>
-        <w:rPr>
-          <w:rFonts w:eastAsia="Times New Roman" w:cs="Times New Roman"/>
-          <w:sz w:val="22"/>
-          <w:szCs w:val="22"/>
-        </w:rPr>
-        <w:br/>
-      </w:r>
-      <w:proofErr w:type="gramStart"/>
-      <w:r>
-        <w:rPr>
-          <w:rFonts w:eastAsia="Times New Roman" w:cs="Times New Roman"/>
-          <w:sz w:val="22"/>
-          <w:szCs w:val="22"/>
-        </w:rPr>
-        <w:t>p</w:t>
-      </w:r>
-      <w:proofErr w:type="gramEnd"/>
-      <w:r>
-        <w:rPr>
-          <w:rFonts w:eastAsia="Times New Roman" w:cs="Times New Roman"/>
-          <w:sz w:val="22"/>
-          <w:szCs w:val="22"/>
-        </w:rPr>
-        <w:t xml:space="preserve">.4 - "lexical content may influence projection: a speaker might, for instance, be more likely to be taken to be committed to the content that Alexander flew to New York than to the content that Alexander flew to the moon, simply because people are more likely to fly to New York than to the moon."  I think the implications of this might need to be spelled out more clearly; I'm not immediately convinced that the speaker's likelihood of commitment to </w:t>
-      </w:r>
-      <w:proofErr w:type="gramStart"/>
-      <w:r>
-        <w:rPr>
-          <w:rFonts w:eastAsia="Times New Roman" w:cs="Times New Roman"/>
-          <w:sz w:val="22"/>
-          <w:szCs w:val="22"/>
-        </w:rPr>
-        <w:t>a content</w:t>
-      </w:r>
-      <w:proofErr w:type="gramEnd"/>
-      <w:r>
-        <w:rPr>
-          <w:rFonts w:eastAsia="Times New Roman" w:cs="Times New Roman"/>
-          <w:sz w:val="22"/>
-          <w:szCs w:val="22"/>
-        </w:rPr>
-        <w:t xml:space="preserve"> necessarily influences its projection.  Take an example like</w:t>
-      </w:r>
-      <w:r>
-        <w:rPr>
-          <w:rFonts w:eastAsia="Times New Roman" w:cs="Times New Roman"/>
-          <w:sz w:val="22"/>
-          <w:szCs w:val="22"/>
-        </w:rPr>
-        <w:br/>
-      </w:r>
-      <w:r>
-        <w:rPr>
-          <w:rFonts w:eastAsia="Times New Roman" w:cs="Times New Roman"/>
-          <w:sz w:val="22"/>
-          <w:szCs w:val="22"/>
-        </w:rPr>
-        <w:br/>
-        <w:t>A: You should put a shirt on.</w:t>
-      </w:r>
-      <w:r>
-        <w:rPr>
-          <w:rFonts w:eastAsia="Times New Roman" w:cs="Times New Roman"/>
-          <w:sz w:val="22"/>
-          <w:szCs w:val="22"/>
-        </w:rPr>
-        <w:br/>
-        <w:t xml:space="preserve">B: Sorry, I didn't </w:t>
-      </w:r>
-      <w:proofErr w:type="spellStart"/>
-      <w:r>
-        <w:rPr>
-          <w:rFonts w:eastAsia="Times New Roman" w:cs="Times New Roman"/>
-          <w:sz w:val="22"/>
-          <w:szCs w:val="22"/>
-        </w:rPr>
-        <w:t>realise</w:t>
-      </w:r>
-      <w:proofErr w:type="spellEnd"/>
-      <w:r>
-        <w:rPr>
-          <w:rFonts w:eastAsia="Times New Roman" w:cs="Times New Roman"/>
-          <w:sz w:val="22"/>
-          <w:szCs w:val="22"/>
-        </w:rPr>
-        <w:t xml:space="preserve"> that the Queen was coming.</w:t>
-      </w:r>
-      <w:r>
-        <w:rPr>
-          <w:rFonts w:eastAsia="Times New Roman" w:cs="Times New Roman"/>
-          <w:sz w:val="22"/>
-          <w:szCs w:val="22"/>
-        </w:rPr>
-        <w:br/>
-      </w:r>
-      <w:r>
-        <w:rPr>
-          <w:rFonts w:eastAsia="Times New Roman" w:cs="Times New Roman"/>
-          <w:sz w:val="22"/>
-          <w:szCs w:val="22"/>
-        </w:rPr>
-        <w:br/>
-        <w:t xml:space="preserve">One possible analysis of B's utterance is that the presupposition isn't intended to project, because it's mutually evident to A and B that it's false. Another analysis is that it is intended to project, despite being false. I would be inclined to </w:t>
-      </w:r>
-      <w:proofErr w:type="spellStart"/>
-      <w:r>
-        <w:rPr>
-          <w:rFonts w:eastAsia="Times New Roman" w:cs="Times New Roman"/>
-          <w:sz w:val="22"/>
-          <w:szCs w:val="22"/>
-        </w:rPr>
-        <w:t>favour</w:t>
-      </w:r>
-      <w:proofErr w:type="spellEnd"/>
-      <w:r>
-        <w:rPr>
-          <w:rFonts w:eastAsia="Times New Roman" w:cs="Times New Roman"/>
-          <w:sz w:val="22"/>
-          <w:szCs w:val="22"/>
-        </w:rPr>
-        <w:t xml:space="preserve"> the latter, because it better explains the intuition that B's utterance is intended to be ironic (and we need this in order to explain why </w:t>
-      </w:r>
-      <w:r>
-        <w:rPr>
-          <w:rFonts w:eastAsia="Times New Roman" w:cs="Times New Roman"/>
-          <w:sz w:val="22"/>
-          <w:szCs w:val="22"/>
-        </w:rPr>
-        <w:t>it's a coherent response to A).</w:t>
-      </w:r>
-      <w:r>
-        <w:rPr>
-          <w:rFonts w:eastAsia="Times New Roman" w:cs="Times New Roman"/>
-          <w:sz w:val="22"/>
-          <w:szCs w:val="22"/>
-        </w:rPr>
-        <w:br/>
-      </w:r>
-      <w:r>
-        <w:rPr>
-          <w:rFonts w:eastAsia="Times New Roman" w:cs="Times New Roman"/>
-          <w:sz w:val="22"/>
-          <w:szCs w:val="22"/>
-        </w:rPr>
-        <w:br/>
-        <w:t>My point in essence is that the likelihood of a speaker being committed to a content - in the sense of holding that it is true - isn't necessarily a good proxy for the likelihood that they want to express that content, which would require projection in a case such as this. My impression is that the likelihood of wanting to express the content is the more relevant consideration here, although I would welcome an argument to the contrary.</w:t>
-      </w:r>
-    </w:p>
-    <w:p>
-      <w:pPr>
-        <w:rPr>
-          <w:rFonts w:eastAsia="Times New Roman" w:cs="Times New Roman"/>
-          <w:sz w:val="22"/>
-          <w:szCs w:val="22"/>
-        </w:rPr>
-      </w:pPr>
-    </w:p>
-    <w:p>
-      <w:pPr>
-        <w:rPr>
-          <w:rFonts w:eastAsia="Times New Roman" w:cs="Times New Roman"/>
-          <w:sz w:val="22"/>
-          <w:szCs w:val="22"/>
-        </w:rPr>
-      </w:pPr>
-      <w:proofErr w:type="gramStart"/>
-      <w:r>
-        <w:rPr>
-          <w:rFonts w:eastAsia="Times New Roman" w:cs="Times New Roman"/>
-          <w:color w:val="FF0000"/>
-          <w:sz w:val="22"/>
-          <w:szCs w:val="22"/>
-        </w:rPr>
-        <w:t>XXX ?</w:t>
-      </w:r>
-      <w:proofErr w:type="gramEnd"/>
-      <w:r>
-        <w:rPr>
-          <w:rFonts w:eastAsia="Times New Roman" w:cs="Times New Roman"/>
-          <w:sz w:val="22"/>
-          <w:szCs w:val="22"/>
-        </w:rPr>
-        <w:br/>
-      </w:r>
-      <w:r>
-        <w:rPr>
-          <w:rFonts w:eastAsia="Times New Roman" w:cs="Times New Roman"/>
-          <w:sz w:val="22"/>
-          <w:szCs w:val="22"/>
-        </w:rPr>
-        <w:br/>
-      </w:r>
-      <w:proofErr w:type="gramStart"/>
-      <w:r>
-        <w:rPr>
-          <w:rFonts w:eastAsia="Times New Roman" w:cs="Times New Roman"/>
-          <w:sz w:val="22"/>
-          <w:szCs w:val="22"/>
-        </w:rPr>
-        <w:t>p</w:t>
-      </w:r>
-      <w:proofErr w:type="gramEnd"/>
-      <w:r>
-        <w:rPr>
-          <w:rFonts w:eastAsia="Times New Roman" w:cs="Times New Roman"/>
-          <w:sz w:val="22"/>
-          <w:szCs w:val="22"/>
-        </w:rPr>
-        <w:t xml:space="preserve">.10 - Both the "certain that" and "asking whether" appear to be crisp yes/no diagnostics, which implies an answer to what is meant by "robustness" of </w:t>
-      </w:r>
-      <w:proofErr w:type="spellStart"/>
-      <w:r>
-        <w:rPr>
-          <w:rFonts w:eastAsia="Times New Roman" w:cs="Times New Roman"/>
-          <w:sz w:val="22"/>
-          <w:szCs w:val="22"/>
-        </w:rPr>
-        <w:t>projectivity</w:t>
-      </w:r>
-      <w:proofErr w:type="spellEnd"/>
-      <w:r>
-        <w:rPr>
-          <w:rFonts w:eastAsia="Times New Roman" w:cs="Times New Roman"/>
-          <w:sz w:val="22"/>
-          <w:szCs w:val="22"/>
-        </w:rPr>
-        <w:t>, although the former in particular seems to be getting into the area of eliciting how easy it is for the participant to imagine a set of circumstances under which this utterance could be produced by a speaker who was uncertain about the candidate projective content.</w:t>
-      </w:r>
-      <w:r>
-        <w:rPr>
-          <w:rFonts w:eastAsia="Times New Roman" w:cs="Times New Roman"/>
-          <w:sz w:val="22"/>
-          <w:szCs w:val="22"/>
-        </w:rPr>
-        <w:br/>
-      </w:r>
-    </w:p>
-    <w:p>
-      <w:pPr>
-        <w:rPr>
-          <w:rFonts w:eastAsia="Times New Roman" w:cs="Times New Roman"/>
-          <w:sz w:val="22"/>
-          <w:szCs w:val="22"/>
-        </w:rPr>
-      </w:pPr>
-      <w:r>
-        <w:rPr>
-          <w:rFonts w:eastAsia="Times New Roman" w:cs="Times New Roman"/>
-          <w:color w:val="FF0000"/>
-          <w:sz w:val="22"/>
-          <w:szCs w:val="22"/>
-        </w:rPr>
-        <w:t xml:space="preserve">XXX We </w:t>
-      </w:r>
-      <w:proofErr w:type="gramStart"/>
-      <w:r>
-        <w:rPr>
-          <w:rFonts w:eastAsia="Times New Roman" w:cs="Times New Roman"/>
-          <w:color w:val="FF0000"/>
-          <w:sz w:val="22"/>
-          <w:szCs w:val="22"/>
-        </w:rPr>
-        <w:t>are</w:t>
-      </w:r>
-      <w:proofErr w:type="gramEnd"/>
-      <w:r>
-        <w:rPr>
-          <w:rFonts w:eastAsia="Times New Roman" w:cs="Times New Roman"/>
-          <w:color w:val="FF0000"/>
-          <w:sz w:val="22"/>
-          <w:szCs w:val="22"/>
-        </w:rPr>
-        <w:t xml:space="preserve"> eliciting responses to these questions on a sliding scale for a reason: we do not believe that there are crisp yes/no responses to these questions in the general case; instead, listeners are may have uncertainty about </w:t>
-      </w:r>
-      <w:proofErr w:type="spellStart"/>
-      <w:r>
-        <w:rPr>
-          <w:rFonts w:eastAsia="Times New Roman" w:cs="Times New Roman"/>
-          <w:color w:val="FF0000"/>
-          <w:sz w:val="22"/>
-          <w:szCs w:val="22"/>
-        </w:rPr>
-        <w:t>projectivity</w:t>
-      </w:r>
-      <w:proofErr w:type="spellEnd"/>
-      <w:r>
-        <w:rPr>
-          <w:rFonts w:eastAsia="Times New Roman" w:cs="Times New Roman"/>
-          <w:color w:val="FF0000"/>
-          <w:sz w:val="22"/>
-          <w:szCs w:val="22"/>
-        </w:rPr>
-        <w:t>. If we had intended these to be crisp yes/no diagnostics, we would have had participants do a binary response task (and even then, given the slider data, we’d have been likely to have elicited proportions that are different from 0 and 1). XXX not on what we ACTUALLY mean by robustness, pointing back to previous point?</w:t>
-      </w:r>
-      <w:r>
-        <w:rPr>
-          <w:rFonts w:eastAsia="Times New Roman" w:cs="Times New Roman"/>
-          <w:sz w:val="22"/>
-          <w:szCs w:val="22"/>
-        </w:rPr>
-        <w:br/>
+        <w:t xml:space="preserve"> </w:t>
       </w:r>
       <w:r>
         <w:rPr>

</xml_diff>

<commit_message>
made changes to paper
</commit_message>
<xml_diff>
--- a/paper/response_letter.docx
+++ b/paper/response_letter.docx
@@ -1419,7 +1419,43 @@
           <w:sz w:val="22"/>
           <w:szCs w:val="16"/>
         </w:rPr>
-        <w:t xml:space="preserve">We are now more explicit about the fact *that* Exp. 2b yielded a null result and have added prose </w:t>
+        <w:t>We are no</w:t>
+      </w:r>
+      <w:r>
+        <w:rPr>
+          <w:rFonts w:ascii="Times New Roman" w:hAnsi="Times New Roman"/>
+          <w:color w:val="0000FF"/>
+          <w:sz w:val="22"/>
+          <w:szCs w:val="16"/>
+        </w:rPr>
+        <w:t>w more explicit about the fact that</w:t>
+      </w:r>
+      <w:r>
+        <w:rPr>
+          <w:rFonts w:ascii="Times New Roman" w:hAnsi="Times New Roman"/>
+          <w:color w:val="0000FF"/>
+          <w:sz w:val="22"/>
+          <w:szCs w:val="16"/>
+        </w:rPr>
+        <w:t xml:space="preserve"> Exp. 2b yielded a null result and have</w:t>
+      </w:r>
+      <w:r>
+        <w:rPr>
+          <w:rFonts w:ascii="Times New Roman" w:hAnsi="Times New Roman"/>
+          <w:color w:val="0000FF"/>
+          <w:sz w:val="22"/>
+          <w:szCs w:val="16"/>
+        </w:rPr>
+        <w:t xml:space="preserve"> also</w:t>
+      </w:r>
+      <w:r>
+        <w:rPr>
+          <w:rFonts w:ascii="Times New Roman" w:hAnsi="Times New Roman"/>
+          <w:color w:val="0000FF"/>
+          <w:sz w:val="22"/>
+          <w:szCs w:val="16"/>
+        </w:rPr>
+        <w:t xml:space="preserve"> added prose </w:t>
       </w:r>
       <w:r>
         <w:rPr>

</xml_diff>

<commit_message>
worked through R scripts, updated paper and response letter
</commit_message>
<xml_diff>
--- a/paper/response_letter.docx
+++ b/paper/response_letter.docx
@@ -6,28 +6,17 @@
       <w:pPr>
         <w:rPr>
           <w:rFonts w:ascii="Times New Roman" w:eastAsia="Times New Roman" w:hAnsi="Times New Roman" w:cs="Times New Roman"/>
-          <w:color w:val="FF0000"/>
-          <w:sz w:val="22"/>
-          <w:szCs w:val="22"/>
-        </w:rPr>
-      </w:pPr>
-      <w:r>
-        <w:rPr>
-          <w:rFonts w:ascii="Times New Roman" w:eastAsia="Times New Roman" w:hAnsi="Times New Roman" w:cs="Times New Roman"/>
-          <w:color w:val="FF0000"/>
-          <w:sz w:val="22"/>
-          <w:szCs w:val="22"/>
-        </w:rPr>
-        <w:t>ADD D</w:t>
-      </w:r>
-      <w:r>
-        <w:rPr>
-          <w:rFonts w:ascii="Times New Roman" w:eastAsia="Times New Roman" w:hAnsi="Times New Roman" w:cs="Times New Roman"/>
-          <w:color w:val="FF0000"/>
-          <w:sz w:val="22"/>
-          <w:szCs w:val="22"/>
-        </w:rPr>
-        <w:t>ATE OF RESUBMISSION</w:t>
+          <w:sz w:val="22"/>
+          <w:szCs w:val="22"/>
+        </w:rPr>
+      </w:pPr>
+      <w:r>
+        <w:rPr>
+          <w:rFonts w:ascii="Times New Roman" w:eastAsia="Times New Roman" w:hAnsi="Times New Roman" w:cs="Times New Roman"/>
+          <w:sz w:val="22"/>
+          <w:szCs w:val="22"/>
+        </w:rPr>
+        <w:t>November 2, 2017</w:t>
       </w:r>
     </w:p>
     <w:p>
@@ -61,7 +50,15 @@
           <w:sz w:val="22"/>
           <w:szCs w:val="22"/>
         </w:rPr>
-        <w:t>dear reviewers,</w:t>
+        <w:t>dear reviewers</w:t>
+      </w:r>
+      <w:r>
+        <w:rPr>
+          <w:rFonts w:ascii="Times New Roman" w:eastAsia="Times New Roman" w:hAnsi="Times New Roman" w:cs="Times New Roman"/>
+          <w:sz w:val="22"/>
+          <w:szCs w:val="22"/>
+        </w:rPr>
+        <w:t>,</w:t>
       </w:r>
     </w:p>
     <w:p>

</xml_diff>